<commit_message>
reconstruct DocumentManager; add excption pop-up
重构了DocumentManager类，通过动态内存申请储存及调用Document指针；添加抛出异常的处理，支持抛出中文异常，但只支持ANSI，不支持UTF-8。
</commit_message>
<xml_diff>
--- a/类设计.docx
+++ b/类设计.docx
@@ -3,2385 +3,6 @@
 <w:document xmlns:wpc="http://schemas.microsoft.com/office/word/2010/wordprocessingCanvas" xmlns:cx="http://schemas.microsoft.com/office/drawing/2014/chartex" xmlns:cx1="http://schemas.microsoft.com/office/drawing/2015/9/8/chartex" xmlns:cx2="http://schemas.microsoft.com/office/drawing/2015/10/21/chartex" xmlns:cx3="http://schemas.microsoft.com/office/drawing/2016/5/9/chartex" xmlns:cx4="http://schemas.microsoft.com/office/drawing/2016/5/10/chartex" xmlns:cx5="http://schemas.microsoft.com/office/drawing/2016/5/11/chartex" xmlns:cx6="http://schemas.microsoft.com/office/drawing/2016/5/12/chartex" xmlns:cx7="http://schemas.microsoft.com/office/drawing/2016/5/13/chartex" xmlns:cx8="http://schemas.microsoft.com/office/drawing/2016/5/14/chartex" xmlns:mc="http://schemas.openxmlformats.org/markup-compatibility/2006" xmlns:aink="http://schemas.microsoft.com/office/drawing/2016/ink" xmlns:am3d="http://schemas.microsoft.com/office/drawing/2017/model3d" xmlns:o="urn:schemas-microsoft-com:office:office" xmlns:oel="http://schemas.microsoft.com/office/2019/extlst" xmlns:r="http://schemas.openxmlformats.org/officeDocument/2006/relationships" xmlns:m="http://schemas.openxmlformats.org/officeDocument/2006/math" xmlns:v="urn:schemas-microsoft-com:vml" xmlns:wp14="http://schemas.microsoft.com/office/word/2010/wordprocessingDrawing" xmlns:wp="http://schemas.openxmlformats.org/drawingml/2006/wordprocessingDrawing" xmlns:w10="urn:schemas-microsoft-com:office:word" xmlns:w="http://schemas.openxmlformats.org/wordprocessingml/2006/main" xmlns:w14="http://schemas.microsoft.com/office/word/2010/wordml" xmlns:w15="http://schemas.microsoft.com/office/word/2012/wordml" xmlns:w16cex="http://schemas.microsoft.com/office/word/2018/wordml/cex" xmlns:w16cid="http://schemas.microsoft.com/office/word/2016/wordml/cid" xmlns:w16="http://schemas.microsoft.com/office/word/2018/wordml" xmlns:w16du="http://schemas.microsoft.com/office/word/2023/wordml/word16du" xmlns:w16sdtdh="http://schemas.microsoft.com/office/word/2020/wordml/sdtdatahash" xmlns:w16se="http://schemas.microsoft.com/office/word/2015/wordml/symex" xmlns:wpg="http://schemas.microsoft.com/office/word/2010/wordprocessingGroup" xmlns:wpi="http://schemas.microsoft.com/office/word/2010/wordprocessingInk" xmlns:wne="http://schemas.microsoft.com/office/word/2006/wordml" xmlns:wps="http://schemas.microsoft.com/office/word/2010/wordprocessingShape" mc:Ignorable="w14 w15 w16se w16cid w16 w16cex w16sdtdh w16du wp14">
   <w:body>
     <w:p>
-      <w:pPr>
-        <w:rPr>
-          <w:b/>
-          <w:bCs/>
-        </w:rPr>
-      </w:pPr>
-      <w:r>
-        <w:rPr>
-          <w:b/>
-          <w:bCs/>
-        </w:rPr>
-        <w:t>1. 类设计与职责分工</w:t>
-      </w:r>
-    </w:p>
-    <w:p>
-      <w:pPr>
-        <w:rPr>
-          <w:b/>
-          <w:bCs/>
-        </w:rPr>
-      </w:pPr>
-      <w:r>
-        <w:rPr>
-          <w:b/>
-          <w:bCs/>
-        </w:rPr>
-        <w:t xml:space="preserve">1.1 </w:t>
-      </w:r>
-      <w:proofErr w:type="spellStart"/>
-      <w:r>
-        <w:rPr>
-          <w:b/>
-          <w:bCs/>
-        </w:rPr>
-        <w:t>SceneManager</w:t>
-      </w:r>
-      <w:proofErr w:type="spellEnd"/>
-    </w:p>
-    <w:p>
-      <w:pPr>
-        <w:rPr>
-          <w:b/>
-          <w:bCs/>
-        </w:rPr>
-      </w:pPr>
-      <w:r>
-        <w:rPr>
-          <w:b/>
-          <w:bCs/>
-        </w:rPr>
-        <w:t>职责</w:t>
-      </w:r>
-    </w:p>
-    <w:p>
-      <w:pPr>
-        <w:numPr>
-          <w:ilvl w:val="0"/>
-          <w:numId w:val="16"/>
-        </w:numPr>
-        <w:rPr>
-          <w:b/>
-          <w:bCs/>
-        </w:rPr>
-      </w:pPr>
-      <w:r>
-        <w:rPr>
-          <w:b/>
-          <w:bCs/>
-        </w:rPr>
-        <w:t>管理地图场景的加载与初始化。</w:t>
-      </w:r>
-    </w:p>
-    <w:p>
-      <w:pPr>
-        <w:numPr>
-          <w:ilvl w:val="0"/>
-          <w:numId w:val="16"/>
-        </w:numPr>
-        <w:rPr>
-          <w:b/>
-          <w:bCs/>
-        </w:rPr>
-      </w:pPr>
-      <w:r>
-        <w:rPr>
-          <w:b/>
-          <w:bCs/>
-        </w:rPr>
-        <w:t>读取玩家存档，并动态添加玩家角色、动态物体（NPC、作物等）到场景中。</w:t>
-      </w:r>
-    </w:p>
-    <w:p>
-      <w:pPr>
-        <w:numPr>
-          <w:ilvl w:val="0"/>
-          <w:numId w:val="16"/>
-        </w:numPr>
-        <w:rPr>
-          <w:b/>
-          <w:bCs/>
-        </w:rPr>
-      </w:pPr>
-      <w:r>
-        <w:rPr>
-          <w:b/>
-          <w:bCs/>
-        </w:rPr>
-        <w:t xml:space="preserve">包含 </w:t>
-      </w:r>
-      <w:proofErr w:type="spellStart"/>
-      <w:r>
-        <w:rPr>
-          <w:b/>
-          <w:bCs/>
-        </w:rPr>
-        <w:t>CollideManager</w:t>
-      </w:r>
-      <w:proofErr w:type="spellEnd"/>
-      <w:r>
-        <w:rPr>
-          <w:b/>
-          <w:bCs/>
-        </w:rPr>
-        <w:t>，初始化地图碰撞检测的相关逻辑。</w:t>
-      </w:r>
-    </w:p>
-    <w:p>
-      <w:pPr>
-        <w:numPr>
-          <w:ilvl w:val="0"/>
-          <w:numId w:val="16"/>
-        </w:numPr>
-        <w:rPr>
-          <w:b/>
-          <w:bCs/>
-        </w:rPr>
-      </w:pPr>
-      <w:r>
-        <w:rPr>
-          <w:b/>
-          <w:bCs/>
-        </w:rPr>
-        <w:t>创建并返回 Tiled 地图场景的 Layer。</w:t>
-      </w:r>
-    </w:p>
-    <w:p>
-      <w:pPr>
-        <w:rPr>
-          <w:b/>
-          <w:bCs/>
-        </w:rPr>
-      </w:pPr>
-      <w:r>
-        <w:rPr>
-          <w:b/>
-          <w:bCs/>
-        </w:rPr>
-        <w:t>接口</w:t>
-      </w:r>
-    </w:p>
-    <w:p>
-      <w:pPr>
-        <w:numPr>
-          <w:ilvl w:val="0"/>
-          <w:numId w:val="17"/>
-        </w:numPr>
-        <w:rPr>
-          <w:b/>
-          <w:bCs/>
-        </w:rPr>
-      </w:pPr>
-      <w:proofErr w:type="spellStart"/>
-      <w:proofErr w:type="gramStart"/>
-      <w:r>
-        <w:rPr>
-          <w:b/>
-          <w:bCs/>
-        </w:rPr>
-        <w:t>createLayer</w:t>
-      </w:r>
-      <w:proofErr w:type="spellEnd"/>
-      <w:r>
-        <w:rPr>
-          <w:b/>
-          <w:bCs/>
-        </w:rPr>
-        <w:t>(</w:t>
-      </w:r>
-      <w:proofErr w:type="gramEnd"/>
-      <w:r>
-        <w:rPr>
-          <w:b/>
-          <w:bCs/>
-        </w:rPr>
-        <w:t>)</w:t>
-      </w:r>
-    </w:p>
-    <w:p>
-      <w:pPr>
-        <w:numPr>
-          <w:ilvl w:val="1"/>
-          <w:numId w:val="17"/>
-        </w:numPr>
-        <w:rPr>
-          <w:b/>
-          <w:bCs/>
-        </w:rPr>
-      </w:pPr>
-      <w:r>
-        <w:rPr>
-          <w:b/>
-          <w:bCs/>
-        </w:rPr>
-        <w:t>创建地图场景，加载 Tiled 地图和动态物体，返回场景的 Layer。</w:t>
-      </w:r>
-    </w:p>
-    <w:p>
-      <w:pPr>
-        <w:numPr>
-          <w:ilvl w:val="0"/>
-          <w:numId w:val="17"/>
-        </w:numPr>
-        <w:rPr>
-          <w:b/>
-          <w:bCs/>
-        </w:rPr>
-      </w:pPr>
-      <w:proofErr w:type="spellStart"/>
-      <w:proofErr w:type="gramStart"/>
-      <w:r>
-        <w:rPr>
-          <w:b/>
-          <w:bCs/>
-        </w:rPr>
-        <w:t>initializeScene</w:t>
-      </w:r>
-      <w:proofErr w:type="spellEnd"/>
-      <w:r>
-        <w:rPr>
-          <w:b/>
-          <w:bCs/>
-        </w:rPr>
-        <w:t>(</w:t>
-      </w:r>
-      <w:proofErr w:type="gramEnd"/>
-      <w:r>
-        <w:rPr>
-          <w:b/>
-          <w:bCs/>
-        </w:rPr>
-        <w:t>)</w:t>
-      </w:r>
-    </w:p>
-    <w:p>
-      <w:pPr>
-        <w:numPr>
-          <w:ilvl w:val="1"/>
-          <w:numId w:val="17"/>
-        </w:numPr>
-        <w:rPr>
-          <w:b/>
-          <w:bCs/>
-        </w:rPr>
-      </w:pPr>
-      <w:r>
-        <w:rPr>
-          <w:b/>
-          <w:bCs/>
-        </w:rPr>
-        <w:t>加载玩家存档，动态初始化玩家角色和场景物体。</w:t>
-      </w:r>
-    </w:p>
-    <w:p>
-      <w:pPr>
-        <w:numPr>
-          <w:ilvl w:val="0"/>
-          <w:numId w:val="17"/>
-        </w:numPr>
-        <w:rPr>
-          <w:b/>
-          <w:bCs/>
-        </w:rPr>
-      </w:pPr>
-      <w:proofErr w:type="spellStart"/>
-      <w:proofErr w:type="gramStart"/>
-      <w:r>
-        <w:rPr>
-          <w:b/>
-          <w:bCs/>
-        </w:rPr>
-        <w:t>getCollideManager</w:t>
-      </w:r>
-      <w:proofErr w:type="spellEnd"/>
-      <w:r>
-        <w:rPr>
-          <w:b/>
-          <w:bCs/>
-        </w:rPr>
-        <w:t>(</w:t>
-      </w:r>
-      <w:proofErr w:type="gramEnd"/>
-      <w:r>
-        <w:rPr>
-          <w:b/>
-          <w:bCs/>
-        </w:rPr>
-        <w:t>)</w:t>
-      </w:r>
-    </w:p>
-    <w:p>
-      <w:pPr>
-        <w:numPr>
-          <w:ilvl w:val="1"/>
-          <w:numId w:val="17"/>
-        </w:numPr>
-        <w:rPr>
-          <w:b/>
-          <w:bCs/>
-        </w:rPr>
-      </w:pPr>
-      <w:r>
-        <w:rPr>
-          <w:b/>
-          <w:bCs/>
-        </w:rPr>
-        <w:t xml:space="preserve">返回 </w:t>
-      </w:r>
-      <w:proofErr w:type="spellStart"/>
-      <w:r>
-        <w:rPr>
-          <w:b/>
-          <w:bCs/>
-        </w:rPr>
-        <w:t>CollideManager</w:t>
-      </w:r>
-      <w:proofErr w:type="spellEnd"/>
-      <w:r>
-        <w:rPr>
-          <w:b/>
-          <w:bCs/>
-        </w:rPr>
-        <w:t xml:space="preserve"> 的实例，供其他模块调用。</w:t>
-      </w:r>
-    </w:p>
-    <w:p>
-      <w:pPr>
-        <w:rPr>
-          <w:b/>
-          <w:bCs/>
-        </w:rPr>
-      </w:pPr>
-      <w:r>
-        <w:rPr>
-          <w:b/>
-          <w:bCs/>
-        </w:rPr>
-        <w:pict w14:anchorId="5E48F5DF">
-          <v:rect id="_x0000_i1115" style="width:0;height:1.5pt" o:hralign="center" o:hrstd="t" o:hr="t" fillcolor="#a0a0a0" stroked="f"/>
-        </w:pict>
-      </w:r>
-    </w:p>
-    <w:p>
-      <w:pPr>
-        <w:rPr>
-          <w:b/>
-          <w:bCs/>
-        </w:rPr>
-      </w:pPr>
-      <w:r>
-        <w:rPr>
-          <w:b/>
-          <w:bCs/>
-        </w:rPr>
-        <w:t xml:space="preserve">1.2 </w:t>
-      </w:r>
-      <w:proofErr w:type="spellStart"/>
-      <w:r>
-        <w:rPr>
-          <w:b/>
-          <w:bCs/>
-        </w:rPr>
-        <w:t>UICreator</w:t>
-      </w:r>
-      <w:proofErr w:type="spellEnd"/>
-      <w:r>
-        <w:rPr>
-          <w:b/>
-          <w:bCs/>
-        </w:rPr>
-        <w:t xml:space="preserve"> → </w:t>
-      </w:r>
-      <w:proofErr w:type="spellStart"/>
-      <w:r>
-        <w:rPr>
-          <w:b/>
-          <w:bCs/>
-        </w:rPr>
-        <w:t>UIManager</w:t>
-      </w:r>
-      <w:proofErr w:type="spellEnd"/>
-    </w:p>
-    <w:p>
-      <w:pPr>
-        <w:rPr>
-          <w:b/>
-          <w:bCs/>
-        </w:rPr>
-      </w:pPr>
-      <w:r>
-        <w:rPr>
-          <w:b/>
-          <w:bCs/>
-        </w:rPr>
-        <w:t>职责</w:t>
-      </w:r>
-    </w:p>
-    <w:p>
-      <w:pPr>
-        <w:numPr>
-          <w:ilvl w:val="0"/>
-          <w:numId w:val="18"/>
-        </w:numPr>
-        <w:rPr>
-          <w:b/>
-          <w:bCs/>
-        </w:rPr>
-      </w:pPr>
-      <w:r>
-        <w:rPr>
-          <w:b/>
-          <w:bCs/>
-        </w:rPr>
-        <w:t>管理所有 UI 界面，包括设置界面、背包界面、对话框、主菜单等。</w:t>
-      </w:r>
-    </w:p>
-    <w:p>
-      <w:pPr>
-        <w:numPr>
-          <w:ilvl w:val="0"/>
-          <w:numId w:val="18"/>
-        </w:numPr>
-        <w:rPr>
-          <w:b/>
-          <w:bCs/>
-        </w:rPr>
-      </w:pPr>
-      <w:r>
-        <w:rPr>
-          <w:b/>
-          <w:bCs/>
-        </w:rPr>
-        <w:t>创建和管理 UI 的事件监听器，处理用户交互。</w:t>
-      </w:r>
-    </w:p>
-    <w:p>
-      <w:pPr>
-        <w:numPr>
-          <w:ilvl w:val="0"/>
-          <w:numId w:val="18"/>
-        </w:numPr>
-        <w:rPr>
-          <w:b/>
-          <w:bCs/>
-        </w:rPr>
-      </w:pPr>
-      <w:r>
-        <w:rPr>
-          <w:b/>
-          <w:bCs/>
-        </w:rPr>
-        <w:t>能在事件发生后正确切换到其他场景或界面（如加载存档后进入游戏场景）。</w:t>
-      </w:r>
-    </w:p>
-    <w:p>
-      <w:pPr>
-        <w:rPr>
-          <w:b/>
-          <w:bCs/>
-        </w:rPr>
-      </w:pPr>
-      <w:r>
-        <w:rPr>
-          <w:b/>
-          <w:bCs/>
-        </w:rPr>
-        <w:t>接口</w:t>
-      </w:r>
-    </w:p>
-    <w:p>
-      <w:pPr>
-        <w:numPr>
-          <w:ilvl w:val="0"/>
-          <w:numId w:val="19"/>
-        </w:numPr>
-        <w:rPr>
-          <w:b/>
-          <w:bCs/>
-        </w:rPr>
-      </w:pPr>
-      <w:proofErr w:type="spellStart"/>
-      <w:proofErr w:type="gramStart"/>
-      <w:r>
-        <w:rPr>
-          <w:b/>
-          <w:bCs/>
-        </w:rPr>
-        <w:t>createLayer</w:t>
-      </w:r>
-      <w:proofErr w:type="spellEnd"/>
-      <w:r>
-        <w:rPr>
-          <w:b/>
-          <w:bCs/>
-        </w:rPr>
-        <w:t>(</w:t>
-      </w:r>
-      <w:proofErr w:type="spellStart"/>
-      <w:proofErr w:type="gramEnd"/>
-      <w:r>
-        <w:rPr>
-          <w:b/>
-          <w:bCs/>
-        </w:rPr>
-        <w:t>UIType</w:t>
-      </w:r>
-      <w:proofErr w:type="spellEnd"/>
-      <w:r>
-        <w:rPr>
-          <w:b/>
-          <w:bCs/>
-        </w:rPr>
-        <w:t xml:space="preserve"> type)</w:t>
-      </w:r>
-    </w:p>
-    <w:p>
-      <w:pPr>
-        <w:numPr>
-          <w:ilvl w:val="1"/>
-          <w:numId w:val="19"/>
-        </w:numPr>
-        <w:rPr>
-          <w:b/>
-          <w:bCs/>
-        </w:rPr>
-      </w:pPr>
-      <w:r>
-        <w:rPr>
-          <w:b/>
-          <w:bCs/>
-        </w:rPr>
-        <w:t xml:space="preserve">根据 </w:t>
-      </w:r>
-      <w:proofErr w:type="spellStart"/>
-      <w:r>
-        <w:rPr>
-          <w:b/>
-          <w:bCs/>
-        </w:rPr>
-        <w:t>UIType</w:t>
-      </w:r>
-      <w:proofErr w:type="spellEnd"/>
-      <w:r>
-        <w:rPr>
-          <w:b/>
-          <w:bCs/>
-        </w:rPr>
-        <w:t xml:space="preserve"> 创建并返回对应的 UI 界面（如设置界面、背包界面）。</w:t>
-      </w:r>
-    </w:p>
-    <w:p>
-      <w:pPr>
-        <w:numPr>
-          <w:ilvl w:val="0"/>
-          <w:numId w:val="19"/>
-        </w:numPr>
-        <w:rPr>
-          <w:b/>
-          <w:bCs/>
-        </w:rPr>
-      </w:pPr>
-      <w:proofErr w:type="spellStart"/>
-      <w:proofErr w:type="gramStart"/>
-      <w:r>
-        <w:rPr>
-          <w:b/>
-          <w:bCs/>
-        </w:rPr>
-        <w:t>activateUI</w:t>
-      </w:r>
-      <w:proofErr w:type="spellEnd"/>
-      <w:r>
-        <w:rPr>
-          <w:b/>
-          <w:bCs/>
-        </w:rPr>
-        <w:t>(</w:t>
-      </w:r>
-      <w:proofErr w:type="gramEnd"/>
-      <w:r>
-        <w:rPr>
-          <w:b/>
-          <w:bCs/>
-        </w:rPr>
-        <w:t>)</w:t>
-      </w:r>
-    </w:p>
-    <w:p>
-      <w:pPr>
-        <w:numPr>
-          <w:ilvl w:val="1"/>
-          <w:numId w:val="19"/>
-        </w:numPr>
-        <w:rPr>
-          <w:b/>
-          <w:bCs/>
-        </w:rPr>
-      </w:pPr>
-      <w:r>
-        <w:rPr>
-          <w:b/>
-          <w:bCs/>
-        </w:rPr>
-        <w:t>激活当前 UI 界面，吞没玩家输入事件。</w:t>
-      </w:r>
-    </w:p>
-    <w:p>
-      <w:pPr>
-        <w:numPr>
-          <w:ilvl w:val="0"/>
-          <w:numId w:val="19"/>
-        </w:numPr>
-        <w:rPr>
-          <w:b/>
-          <w:bCs/>
-        </w:rPr>
-      </w:pPr>
-      <w:proofErr w:type="spellStart"/>
-      <w:proofErr w:type="gramStart"/>
-      <w:r>
-        <w:rPr>
-          <w:b/>
-          <w:bCs/>
-        </w:rPr>
-        <w:t>deactivateUI</w:t>
-      </w:r>
-      <w:proofErr w:type="spellEnd"/>
-      <w:r>
-        <w:rPr>
-          <w:b/>
-          <w:bCs/>
-        </w:rPr>
-        <w:t>(</w:t>
-      </w:r>
-      <w:proofErr w:type="gramEnd"/>
-      <w:r>
-        <w:rPr>
-          <w:b/>
-          <w:bCs/>
-        </w:rPr>
-        <w:t>)</w:t>
-      </w:r>
-    </w:p>
-    <w:p>
-      <w:pPr>
-        <w:numPr>
-          <w:ilvl w:val="1"/>
-          <w:numId w:val="19"/>
-        </w:numPr>
-        <w:rPr>
-          <w:b/>
-          <w:bCs/>
-        </w:rPr>
-      </w:pPr>
-      <w:r>
-        <w:rPr>
-          <w:b/>
-          <w:bCs/>
-        </w:rPr>
-        <w:t>关闭 UI 界面，恢复玩家输入事件。</w:t>
-      </w:r>
-    </w:p>
-    <w:p>
-      <w:pPr>
-        <w:numPr>
-          <w:ilvl w:val="0"/>
-          <w:numId w:val="19"/>
-        </w:numPr>
-        <w:rPr>
-          <w:b/>
-          <w:bCs/>
-        </w:rPr>
-      </w:pPr>
-      <w:proofErr w:type="spellStart"/>
-      <w:proofErr w:type="gramStart"/>
-      <w:r>
-        <w:rPr>
-          <w:b/>
-          <w:bCs/>
-        </w:rPr>
-        <w:t>onEvent</w:t>
-      </w:r>
-      <w:proofErr w:type="spellEnd"/>
-      <w:r>
-        <w:rPr>
-          <w:b/>
-          <w:bCs/>
-        </w:rPr>
-        <w:t>(</w:t>
-      </w:r>
-      <w:proofErr w:type="spellStart"/>
-      <w:proofErr w:type="gramEnd"/>
-      <w:r>
-        <w:rPr>
-          <w:b/>
-          <w:bCs/>
-        </w:rPr>
-        <w:t>EventType</w:t>
-      </w:r>
-      <w:proofErr w:type="spellEnd"/>
-      <w:r>
-        <w:rPr>
-          <w:b/>
-          <w:bCs/>
-        </w:rPr>
-        <w:t xml:space="preserve"> event)</w:t>
-      </w:r>
-    </w:p>
-    <w:p>
-      <w:pPr>
-        <w:numPr>
-          <w:ilvl w:val="1"/>
-          <w:numId w:val="19"/>
-        </w:numPr>
-        <w:rPr>
-          <w:b/>
-          <w:bCs/>
-        </w:rPr>
-      </w:pPr>
-      <w:r>
-        <w:rPr>
-          <w:b/>
-          <w:bCs/>
-        </w:rPr>
-        <w:t>根据用户输入或游戏逻辑触发 UI 相关事件（如切换场景、加载存档）。</w:t>
-      </w:r>
-    </w:p>
-    <w:p>
-      <w:pPr>
-        <w:rPr>
-          <w:b/>
-          <w:bCs/>
-        </w:rPr>
-      </w:pPr>
-      <w:r>
-        <w:rPr>
-          <w:b/>
-          <w:bCs/>
-        </w:rPr>
-        <w:pict w14:anchorId="300D44CE">
-          <v:rect id="_x0000_i1116" style="width:0;height:1.5pt" o:hralign="center" o:hrstd="t" o:hr="t" fillcolor="#a0a0a0" stroked="f"/>
-        </w:pict>
-      </w:r>
-    </w:p>
-    <w:p>
-      <w:pPr>
-        <w:rPr>
-          <w:b/>
-          <w:bCs/>
-        </w:rPr>
-      </w:pPr>
-      <w:r>
-        <w:rPr>
-          <w:b/>
-          <w:bCs/>
-        </w:rPr>
-        <w:t xml:space="preserve">1.3 </w:t>
-      </w:r>
-      <w:proofErr w:type="spellStart"/>
-      <w:r>
-        <w:rPr>
-          <w:b/>
-          <w:bCs/>
-        </w:rPr>
-        <w:t>GridComputer</w:t>
-      </w:r>
-      <w:proofErr w:type="spellEnd"/>
-      <w:r>
-        <w:rPr>
-          <w:b/>
-          <w:bCs/>
-        </w:rPr>
-        <w:t xml:space="preserve"> → </w:t>
-      </w:r>
-      <w:proofErr w:type="spellStart"/>
-      <w:r>
-        <w:rPr>
-          <w:b/>
-          <w:bCs/>
-        </w:rPr>
-        <w:t>GridManager</w:t>
-      </w:r>
-      <w:proofErr w:type="spellEnd"/>
-    </w:p>
-    <w:p>
-      <w:pPr>
-        <w:rPr>
-          <w:b/>
-          <w:bCs/>
-        </w:rPr>
-      </w:pPr>
-      <w:r>
-        <w:rPr>
-          <w:b/>
-          <w:bCs/>
-        </w:rPr>
-        <w:t>职责</w:t>
-      </w:r>
-    </w:p>
-    <w:p>
-      <w:pPr>
-        <w:numPr>
-          <w:ilvl w:val="0"/>
-          <w:numId w:val="20"/>
-        </w:numPr>
-        <w:rPr>
-          <w:b/>
-          <w:bCs/>
-        </w:rPr>
-      </w:pPr>
-      <w:r>
-        <w:rPr>
-          <w:b/>
-          <w:bCs/>
-        </w:rPr>
-        <w:t>提供地图坐标与网格坐标的双向转换。</w:t>
-      </w:r>
-    </w:p>
-    <w:p>
-      <w:pPr>
-        <w:numPr>
-          <w:ilvl w:val="0"/>
-          <w:numId w:val="20"/>
-        </w:numPr>
-        <w:rPr>
-          <w:b/>
-          <w:bCs/>
-        </w:rPr>
-      </w:pPr>
-      <w:r>
-        <w:rPr>
-          <w:b/>
-          <w:bCs/>
-        </w:rPr>
-        <w:t>管理网格化地图的基本信息（网格大小、地图范围等）。</w:t>
-      </w:r>
-    </w:p>
-    <w:p>
-      <w:pPr>
-        <w:numPr>
-          <w:ilvl w:val="0"/>
-          <w:numId w:val="20"/>
-        </w:numPr>
-        <w:rPr>
-          <w:b/>
-          <w:bCs/>
-        </w:rPr>
-      </w:pPr>
-      <w:r>
-        <w:rPr>
-          <w:b/>
-          <w:bCs/>
-        </w:rPr>
-        <w:t>验证坐标范围，避免非法操作。</w:t>
-      </w:r>
-    </w:p>
-    <w:p>
-      <w:pPr>
-        <w:rPr>
-          <w:b/>
-          <w:bCs/>
-        </w:rPr>
-      </w:pPr>
-      <w:r>
-        <w:rPr>
-          <w:b/>
-          <w:bCs/>
-        </w:rPr>
-        <w:t>接口</w:t>
-      </w:r>
-    </w:p>
-    <w:p>
-      <w:pPr>
-        <w:numPr>
-          <w:ilvl w:val="0"/>
-          <w:numId w:val="21"/>
-        </w:numPr>
-        <w:rPr>
-          <w:b/>
-          <w:bCs/>
-        </w:rPr>
-      </w:pPr>
-      <w:proofErr w:type="gramStart"/>
-      <w:r>
-        <w:rPr>
-          <w:b/>
-          <w:bCs/>
-        </w:rPr>
-        <w:t>initialize(</w:t>
-      </w:r>
-      <w:proofErr w:type="gramEnd"/>
-      <w:r>
-        <w:rPr>
-          <w:b/>
-          <w:bCs/>
-        </w:rPr>
-        <w:t xml:space="preserve">float </w:t>
-      </w:r>
-      <w:proofErr w:type="spellStart"/>
-      <w:r>
-        <w:rPr>
-          <w:b/>
-          <w:bCs/>
-        </w:rPr>
-        <w:t>gridWidth</w:t>
-      </w:r>
-      <w:proofErr w:type="spellEnd"/>
-      <w:r>
-        <w:rPr>
-          <w:b/>
-          <w:bCs/>
-        </w:rPr>
-        <w:t xml:space="preserve">, float </w:t>
-      </w:r>
-      <w:proofErr w:type="spellStart"/>
-      <w:r>
-        <w:rPr>
-          <w:b/>
-          <w:bCs/>
-        </w:rPr>
-        <w:t>gridHeight</w:t>
-      </w:r>
-      <w:proofErr w:type="spellEnd"/>
-      <w:r>
-        <w:rPr>
-          <w:b/>
-          <w:bCs/>
-        </w:rPr>
-        <w:t xml:space="preserve">, Vec2 </w:t>
-      </w:r>
-      <w:proofErr w:type="spellStart"/>
-      <w:r>
-        <w:rPr>
-          <w:b/>
-          <w:bCs/>
-        </w:rPr>
-        <w:t>mapSize</w:t>
-      </w:r>
-      <w:proofErr w:type="spellEnd"/>
-      <w:r>
-        <w:rPr>
-          <w:b/>
-          <w:bCs/>
-        </w:rPr>
-        <w:t>)</w:t>
-      </w:r>
-    </w:p>
-    <w:p>
-      <w:pPr>
-        <w:numPr>
-          <w:ilvl w:val="1"/>
-          <w:numId w:val="21"/>
-        </w:numPr>
-        <w:rPr>
-          <w:b/>
-          <w:bCs/>
-        </w:rPr>
-      </w:pPr>
-      <w:r>
-        <w:rPr>
-          <w:b/>
-          <w:bCs/>
-        </w:rPr>
-        <w:t>初始化网格大小和地图尺寸。</w:t>
-      </w:r>
-    </w:p>
-    <w:p>
-      <w:pPr>
-        <w:numPr>
-          <w:ilvl w:val="0"/>
-          <w:numId w:val="21"/>
-        </w:numPr>
-        <w:rPr>
-          <w:b/>
-          <w:bCs/>
-        </w:rPr>
-      </w:pPr>
-      <w:proofErr w:type="spellStart"/>
-      <w:proofErr w:type="gramStart"/>
-      <w:r>
-        <w:rPr>
-          <w:b/>
-          <w:bCs/>
-        </w:rPr>
-        <w:t>pixelToGrid</w:t>
-      </w:r>
-      <w:proofErr w:type="spellEnd"/>
-      <w:r>
-        <w:rPr>
-          <w:b/>
-          <w:bCs/>
-        </w:rPr>
-        <w:t>(</w:t>
-      </w:r>
-      <w:proofErr w:type="gramEnd"/>
-      <w:r>
-        <w:rPr>
-          <w:b/>
-          <w:bCs/>
-        </w:rPr>
-        <w:t xml:space="preserve">Vec2 </w:t>
-      </w:r>
-      <w:proofErr w:type="spellStart"/>
-      <w:r>
-        <w:rPr>
-          <w:b/>
-          <w:bCs/>
-        </w:rPr>
-        <w:t>pixelCoord</w:t>
-      </w:r>
-      <w:proofErr w:type="spellEnd"/>
-      <w:r>
-        <w:rPr>
-          <w:b/>
-          <w:bCs/>
-        </w:rPr>
-        <w:t>)</w:t>
-      </w:r>
-    </w:p>
-    <w:p>
-      <w:pPr>
-        <w:numPr>
-          <w:ilvl w:val="1"/>
-          <w:numId w:val="21"/>
-        </w:numPr>
-        <w:rPr>
-          <w:b/>
-          <w:bCs/>
-        </w:rPr>
-      </w:pPr>
-      <w:r>
-        <w:rPr>
-          <w:b/>
-          <w:bCs/>
-        </w:rPr>
-        <w:t>将像素坐标转换为网格坐标。</w:t>
-      </w:r>
-    </w:p>
-    <w:p>
-      <w:pPr>
-        <w:numPr>
-          <w:ilvl w:val="0"/>
-          <w:numId w:val="21"/>
-        </w:numPr>
-        <w:rPr>
-          <w:b/>
-          <w:bCs/>
-        </w:rPr>
-      </w:pPr>
-      <w:proofErr w:type="spellStart"/>
-      <w:proofErr w:type="gramStart"/>
-      <w:r>
-        <w:rPr>
-          <w:b/>
-          <w:bCs/>
-        </w:rPr>
-        <w:t>gridToPixel</w:t>
-      </w:r>
-      <w:proofErr w:type="spellEnd"/>
-      <w:r>
-        <w:rPr>
-          <w:b/>
-          <w:bCs/>
-        </w:rPr>
-        <w:t>(</w:t>
-      </w:r>
-      <w:proofErr w:type="gramEnd"/>
-      <w:r>
-        <w:rPr>
-          <w:b/>
-          <w:bCs/>
-        </w:rPr>
-        <w:t xml:space="preserve">Vec2 </w:t>
-      </w:r>
-      <w:proofErr w:type="spellStart"/>
-      <w:r>
-        <w:rPr>
-          <w:b/>
-          <w:bCs/>
-        </w:rPr>
-        <w:t>gridCoord</w:t>
-      </w:r>
-      <w:proofErr w:type="spellEnd"/>
-      <w:r>
-        <w:rPr>
-          <w:b/>
-          <w:bCs/>
-        </w:rPr>
-        <w:t>)</w:t>
-      </w:r>
-    </w:p>
-    <w:p>
-      <w:pPr>
-        <w:numPr>
-          <w:ilvl w:val="1"/>
-          <w:numId w:val="21"/>
-        </w:numPr>
-        <w:rPr>
-          <w:b/>
-          <w:bCs/>
-        </w:rPr>
-      </w:pPr>
-      <w:r>
-        <w:rPr>
-          <w:b/>
-          <w:bCs/>
-        </w:rPr>
-        <w:t>将网格坐标转换为像素坐标。</w:t>
-      </w:r>
-    </w:p>
-    <w:p>
-      <w:pPr>
-        <w:numPr>
-          <w:ilvl w:val="0"/>
-          <w:numId w:val="21"/>
-        </w:numPr>
-        <w:rPr>
-          <w:b/>
-          <w:bCs/>
-        </w:rPr>
-      </w:pPr>
-      <w:proofErr w:type="spellStart"/>
-      <w:proofErr w:type="gramStart"/>
-      <w:r>
-        <w:rPr>
-          <w:b/>
-          <w:bCs/>
-        </w:rPr>
-        <w:t>isWithinBounds</w:t>
-      </w:r>
-      <w:proofErr w:type="spellEnd"/>
-      <w:r>
-        <w:rPr>
-          <w:b/>
-          <w:bCs/>
-        </w:rPr>
-        <w:t>(</w:t>
-      </w:r>
-      <w:proofErr w:type="gramEnd"/>
-      <w:r>
-        <w:rPr>
-          <w:b/>
-          <w:bCs/>
-        </w:rPr>
-        <w:t xml:space="preserve">Vec2 coord, bool </w:t>
-      </w:r>
-      <w:proofErr w:type="spellStart"/>
-      <w:r>
-        <w:rPr>
-          <w:b/>
-          <w:bCs/>
-        </w:rPr>
-        <w:t>isGrid</w:t>
-      </w:r>
-      <w:proofErr w:type="spellEnd"/>
-      <w:r>
-        <w:rPr>
-          <w:b/>
-          <w:bCs/>
-        </w:rPr>
-        <w:t>)</w:t>
-      </w:r>
-    </w:p>
-    <w:p>
-      <w:pPr>
-        <w:numPr>
-          <w:ilvl w:val="1"/>
-          <w:numId w:val="21"/>
-        </w:numPr>
-        <w:rPr>
-          <w:b/>
-          <w:bCs/>
-        </w:rPr>
-      </w:pPr>
-      <w:r>
-        <w:rPr>
-          <w:b/>
-          <w:bCs/>
-        </w:rPr>
-        <w:t>验证像素或网格坐标是否在地图范围内。</w:t>
-      </w:r>
-    </w:p>
-    <w:p>
-      <w:pPr>
-        <w:rPr>
-          <w:b/>
-          <w:bCs/>
-        </w:rPr>
-      </w:pPr>
-      <w:r>
-        <w:rPr>
-          <w:b/>
-          <w:bCs/>
-        </w:rPr>
-        <w:pict w14:anchorId="08154FAE">
-          <v:rect id="_x0000_i1117" style="width:0;height:1.5pt" o:hralign="center" o:hrstd="t" o:hr="t" fillcolor="#a0a0a0" stroked="f"/>
-        </w:pict>
-      </w:r>
-    </w:p>
-    <w:p>
-      <w:pPr>
-        <w:rPr>
-          <w:b/>
-          <w:bCs/>
-        </w:rPr>
-      </w:pPr>
-      <w:r>
-        <w:rPr>
-          <w:b/>
-          <w:bCs/>
-        </w:rPr>
-        <w:lastRenderedPageBreak/>
-        <w:t xml:space="preserve">1.4 </w:t>
-      </w:r>
-      <w:proofErr w:type="spellStart"/>
-      <w:r>
-        <w:rPr>
-          <w:b/>
-          <w:bCs/>
-        </w:rPr>
-        <w:t>ArchiveManager</w:t>
-      </w:r>
-      <w:proofErr w:type="spellEnd"/>
-    </w:p>
-    <w:p>
-      <w:pPr>
-        <w:rPr>
-          <w:b/>
-          <w:bCs/>
-        </w:rPr>
-      </w:pPr>
-      <w:r>
-        <w:rPr>
-          <w:b/>
-          <w:bCs/>
-        </w:rPr>
-        <w:t>职责</w:t>
-      </w:r>
-    </w:p>
-    <w:p>
-      <w:pPr>
-        <w:numPr>
-          <w:ilvl w:val="0"/>
-          <w:numId w:val="22"/>
-        </w:numPr>
-        <w:rPr>
-          <w:b/>
-          <w:bCs/>
-        </w:rPr>
-      </w:pPr>
-      <w:r>
-        <w:rPr>
-          <w:b/>
-          <w:bCs/>
-        </w:rPr>
-        <w:t>管理玩家存档，包括存储与加载玩家状态。</w:t>
-      </w:r>
-    </w:p>
-    <w:p>
-      <w:pPr>
-        <w:numPr>
-          <w:ilvl w:val="0"/>
-          <w:numId w:val="22"/>
-        </w:numPr>
-        <w:rPr>
-          <w:b/>
-          <w:bCs/>
-        </w:rPr>
-      </w:pPr>
-      <w:r>
-        <w:rPr>
-          <w:b/>
-          <w:bCs/>
-        </w:rPr>
-        <w:t>负责动态物体（如作物）的状态更新。</w:t>
-      </w:r>
-    </w:p>
-    <w:p>
-      <w:pPr>
-        <w:numPr>
-          <w:ilvl w:val="0"/>
-          <w:numId w:val="22"/>
-        </w:numPr>
-        <w:rPr>
-          <w:b/>
-          <w:bCs/>
-        </w:rPr>
-      </w:pPr>
-      <w:r>
-        <w:rPr>
-          <w:b/>
-          <w:bCs/>
-        </w:rPr>
-        <w:t>写入游戏的设定信息（如玩家配置、游戏时间等）。</w:t>
-      </w:r>
-    </w:p>
-    <w:p>
-      <w:pPr>
-        <w:rPr>
-          <w:b/>
-          <w:bCs/>
-        </w:rPr>
-      </w:pPr>
-      <w:r>
-        <w:rPr>
-          <w:b/>
-          <w:bCs/>
-        </w:rPr>
-        <w:t>接口</w:t>
-      </w:r>
-    </w:p>
-    <w:p>
-      <w:pPr>
-        <w:numPr>
-          <w:ilvl w:val="0"/>
-          <w:numId w:val="23"/>
-        </w:numPr>
-        <w:rPr>
-          <w:b/>
-          <w:bCs/>
-        </w:rPr>
-      </w:pPr>
-      <w:proofErr w:type="spellStart"/>
-      <w:proofErr w:type="gramStart"/>
-      <w:r>
-        <w:rPr>
-          <w:b/>
-          <w:bCs/>
-        </w:rPr>
-        <w:t>loadSaveData</w:t>
-      </w:r>
-      <w:proofErr w:type="spellEnd"/>
-      <w:r>
-        <w:rPr>
-          <w:b/>
-          <w:bCs/>
-        </w:rPr>
-        <w:t>(</w:t>
-      </w:r>
-      <w:proofErr w:type="gramEnd"/>
-      <w:r>
-        <w:rPr>
-          <w:b/>
-          <w:bCs/>
-        </w:rPr>
-        <w:t>)</w:t>
-      </w:r>
-    </w:p>
-    <w:p>
-      <w:pPr>
-        <w:numPr>
-          <w:ilvl w:val="1"/>
-          <w:numId w:val="23"/>
-        </w:numPr>
-        <w:rPr>
-          <w:b/>
-          <w:bCs/>
-        </w:rPr>
-      </w:pPr>
-      <w:r>
-        <w:rPr>
-          <w:b/>
-          <w:bCs/>
-        </w:rPr>
-        <w:t>加载玩家的存档信息，包括作物状态、玩家位置等。</w:t>
-      </w:r>
-    </w:p>
-    <w:p>
-      <w:pPr>
-        <w:numPr>
-          <w:ilvl w:val="0"/>
-          <w:numId w:val="23"/>
-        </w:numPr>
-        <w:rPr>
-          <w:b/>
-          <w:bCs/>
-        </w:rPr>
-      </w:pPr>
-      <w:proofErr w:type="spellStart"/>
-      <w:proofErr w:type="gramStart"/>
-      <w:r>
-        <w:rPr>
-          <w:b/>
-          <w:bCs/>
-        </w:rPr>
-        <w:t>saveGameState</w:t>
-      </w:r>
-      <w:proofErr w:type="spellEnd"/>
-      <w:r>
-        <w:rPr>
-          <w:b/>
-          <w:bCs/>
-        </w:rPr>
-        <w:t>(</w:t>
-      </w:r>
-      <w:proofErr w:type="gramEnd"/>
-      <w:r>
-        <w:rPr>
-          <w:b/>
-          <w:bCs/>
-        </w:rPr>
-        <w:t>)</w:t>
-      </w:r>
-    </w:p>
-    <w:p>
-      <w:pPr>
-        <w:numPr>
-          <w:ilvl w:val="1"/>
-          <w:numId w:val="23"/>
-        </w:numPr>
-        <w:rPr>
-          <w:b/>
-          <w:bCs/>
-        </w:rPr>
-      </w:pPr>
-      <w:r>
-        <w:rPr>
-          <w:b/>
-          <w:bCs/>
-        </w:rPr>
-        <w:t>保存当前游戏状态到存档文件。</w:t>
-      </w:r>
-    </w:p>
-    <w:p>
-      <w:pPr>
-        <w:numPr>
-          <w:ilvl w:val="0"/>
-          <w:numId w:val="23"/>
-        </w:numPr>
-        <w:rPr>
-          <w:b/>
-          <w:bCs/>
-        </w:rPr>
-      </w:pPr>
-      <w:proofErr w:type="spellStart"/>
-      <w:proofErr w:type="gramStart"/>
-      <w:r>
-        <w:rPr>
-          <w:b/>
-          <w:bCs/>
-        </w:rPr>
-        <w:t>updateDynamicObjects</w:t>
-      </w:r>
-      <w:proofErr w:type="spellEnd"/>
-      <w:r>
-        <w:rPr>
-          <w:b/>
-          <w:bCs/>
-        </w:rPr>
-        <w:t>(</w:t>
-      </w:r>
-      <w:proofErr w:type="gramEnd"/>
-      <w:r>
-        <w:rPr>
-          <w:b/>
-          <w:bCs/>
-        </w:rPr>
-        <w:t>)</w:t>
-      </w:r>
-    </w:p>
-    <w:p>
-      <w:pPr>
-        <w:numPr>
-          <w:ilvl w:val="1"/>
-          <w:numId w:val="23"/>
-        </w:numPr>
-        <w:rPr>
-          <w:b/>
-          <w:bCs/>
-        </w:rPr>
-      </w:pPr>
-      <w:r>
-        <w:rPr>
-          <w:b/>
-          <w:bCs/>
-        </w:rPr>
-        <w:t>更新动态物体的状态（如每天结束时作物的生长状态）。</w:t>
-      </w:r>
-    </w:p>
-    <w:p>
-      <w:pPr>
-        <w:rPr>
-          <w:b/>
-          <w:bCs/>
-        </w:rPr>
-      </w:pPr>
-      <w:r>
-        <w:rPr>
-          <w:b/>
-          <w:bCs/>
-        </w:rPr>
-        <w:pict w14:anchorId="349E8C92">
-          <v:rect id="_x0000_i1118" style="width:0;height:1.5pt" o:hralign="center" o:hrstd="t" o:hr="t" fillcolor="#a0a0a0" stroked="f"/>
-        </w:pict>
-      </w:r>
-    </w:p>
-    <w:p>
-      <w:pPr>
-        <w:rPr>
-          <w:b/>
-          <w:bCs/>
-        </w:rPr>
-      </w:pPr>
-      <w:r>
-        <w:rPr>
-          <w:b/>
-          <w:bCs/>
-        </w:rPr>
-        <w:t xml:space="preserve">1.5 </w:t>
-      </w:r>
-      <w:proofErr w:type="spellStart"/>
-      <w:r>
-        <w:rPr>
-          <w:b/>
-          <w:bCs/>
-        </w:rPr>
-        <w:t>PlayerController</w:t>
-      </w:r>
-      <w:proofErr w:type="spellEnd"/>
-      <w:r>
-        <w:rPr>
-          <w:b/>
-          <w:bCs/>
-        </w:rPr>
-        <w:t xml:space="preserve"> → </w:t>
-      </w:r>
-      <w:proofErr w:type="spellStart"/>
-      <w:r>
-        <w:rPr>
-          <w:b/>
-          <w:bCs/>
-        </w:rPr>
-        <w:t>PlayerManager</w:t>
-      </w:r>
-      <w:proofErr w:type="spellEnd"/>
-    </w:p>
-    <w:p>
-      <w:pPr>
-        <w:rPr>
-          <w:b/>
-          <w:bCs/>
-        </w:rPr>
-      </w:pPr>
-      <w:r>
-        <w:rPr>
-          <w:b/>
-          <w:bCs/>
-        </w:rPr>
-        <w:t>职责</w:t>
-      </w:r>
-    </w:p>
-    <w:p>
-      <w:pPr>
-        <w:numPr>
-          <w:ilvl w:val="0"/>
-          <w:numId w:val="24"/>
-        </w:numPr>
-        <w:rPr>
-          <w:b/>
-          <w:bCs/>
-        </w:rPr>
-      </w:pPr>
-      <w:r>
-        <w:rPr>
-          <w:b/>
-          <w:bCs/>
-        </w:rPr>
-        <w:t>管理玩家的操作逻辑，包括移动、交互等。</w:t>
-      </w:r>
-    </w:p>
-    <w:p>
-      <w:pPr>
-        <w:numPr>
-          <w:ilvl w:val="0"/>
-          <w:numId w:val="24"/>
-        </w:numPr>
-        <w:rPr>
-          <w:b/>
-          <w:bCs/>
-        </w:rPr>
-      </w:pPr>
-      <w:r>
-        <w:rPr>
-          <w:b/>
-          <w:bCs/>
-        </w:rPr>
-        <w:t>处理玩家输入事件（如键盘或触摸输入）。</w:t>
-      </w:r>
-    </w:p>
-    <w:p>
-      <w:pPr>
-        <w:numPr>
-          <w:ilvl w:val="0"/>
-          <w:numId w:val="24"/>
-        </w:numPr>
-        <w:rPr>
-          <w:b/>
-          <w:bCs/>
-        </w:rPr>
-      </w:pPr>
-      <w:r>
-        <w:rPr>
-          <w:b/>
-          <w:bCs/>
-        </w:rPr>
-        <w:t>当 UI 界面激活时禁用玩家的输入。</w:t>
-      </w:r>
-    </w:p>
-    <w:p>
-      <w:pPr>
-        <w:rPr>
-          <w:b/>
-          <w:bCs/>
-        </w:rPr>
-      </w:pPr>
-      <w:r>
-        <w:rPr>
-          <w:b/>
-          <w:bCs/>
-        </w:rPr>
-        <w:t>接口</w:t>
-      </w:r>
-    </w:p>
-    <w:p>
-      <w:pPr>
-        <w:numPr>
-          <w:ilvl w:val="0"/>
-          <w:numId w:val="25"/>
-        </w:numPr>
-        <w:rPr>
-          <w:b/>
-          <w:bCs/>
-        </w:rPr>
-      </w:pPr>
-      <w:proofErr w:type="gramStart"/>
-      <w:r>
-        <w:rPr>
-          <w:b/>
-          <w:bCs/>
-        </w:rPr>
-        <w:t>initialize(</w:t>
-      </w:r>
-      <w:proofErr w:type="gramEnd"/>
-      <w:r>
-        <w:rPr>
-          <w:b/>
-          <w:bCs/>
-        </w:rPr>
-        <w:t>Sprite* player)</w:t>
-      </w:r>
-    </w:p>
-    <w:p>
-      <w:pPr>
-        <w:numPr>
-          <w:ilvl w:val="1"/>
-          <w:numId w:val="25"/>
-        </w:numPr>
-        <w:rPr>
-          <w:b/>
-          <w:bCs/>
-        </w:rPr>
-      </w:pPr>
-      <w:r>
-        <w:rPr>
-          <w:b/>
-          <w:bCs/>
-        </w:rPr>
-        <w:t>初始化玩家角色，设置初始位置和状态。</w:t>
-      </w:r>
-    </w:p>
-    <w:p>
-      <w:pPr>
-        <w:numPr>
-          <w:ilvl w:val="0"/>
-          <w:numId w:val="25"/>
-        </w:numPr>
-        <w:rPr>
-          <w:b/>
-          <w:bCs/>
-        </w:rPr>
-      </w:pPr>
-      <w:proofErr w:type="gramStart"/>
-      <w:r>
-        <w:rPr>
-          <w:b/>
-          <w:bCs/>
-        </w:rPr>
-        <w:t>move(</w:t>
-      </w:r>
-      <w:proofErr w:type="gramEnd"/>
-      <w:r>
-        <w:rPr>
-          <w:b/>
-          <w:bCs/>
-        </w:rPr>
-        <w:t xml:space="preserve">Direction </w:t>
-      </w:r>
-      <w:proofErr w:type="spellStart"/>
-      <w:r>
-        <w:rPr>
-          <w:b/>
-          <w:bCs/>
-        </w:rPr>
-        <w:t>dir</w:t>
-      </w:r>
-      <w:proofErr w:type="spellEnd"/>
-      <w:r>
-        <w:rPr>
-          <w:b/>
-          <w:bCs/>
-        </w:rPr>
-        <w:t>)</w:t>
-      </w:r>
-    </w:p>
-    <w:p>
-      <w:pPr>
-        <w:numPr>
-          <w:ilvl w:val="1"/>
-          <w:numId w:val="25"/>
-        </w:numPr>
-        <w:rPr>
-          <w:b/>
-          <w:bCs/>
-        </w:rPr>
-      </w:pPr>
-      <w:r>
-        <w:rPr>
-          <w:b/>
-          <w:bCs/>
-        </w:rPr>
-        <w:t>根据玩家输入方向移动角色，并调用碰撞检测。</w:t>
-      </w:r>
-    </w:p>
-    <w:p>
-      <w:pPr>
-        <w:numPr>
-          <w:ilvl w:val="0"/>
-          <w:numId w:val="25"/>
-        </w:numPr>
-        <w:rPr>
-          <w:b/>
-          <w:bCs/>
-        </w:rPr>
-      </w:pPr>
-      <w:proofErr w:type="gramStart"/>
-      <w:r>
-        <w:rPr>
-          <w:b/>
-          <w:bCs/>
-        </w:rPr>
-        <w:t>interact(</w:t>
-      </w:r>
-      <w:proofErr w:type="gramEnd"/>
-      <w:r>
-        <w:rPr>
-          <w:b/>
-          <w:bCs/>
-        </w:rPr>
-        <w:t>)</w:t>
-      </w:r>
-    </w:p>
-    <w:p>
-      <w:pPr>
-        <w:numPr>
-          <w:ilvl w:val="1"/>
-          <w:numId w:val="25"/>
-        </w:numPr>
-        <w:rPr>
-          <w:b/>
-          <w:bCs/>
-        </w:rPr>
-      </w:pPr>
-      <w:r>
-        <w:rPr>
-          <w:b/>
-          <w:bCs/>
-        </w:rPr>
-        <w:t>玩家与场景物体的交互逻辑。</w:t>
-      </w:r>
-    </w:p>
-    <w:p>
-      <w:pPr>
-        <w:numPr>
-          <w:ilvl w:val="0"/>
-          <w:numId w:val="25"/>
-        </w:numPr>
-        <w:rPr>
-          <w:b/>
-          <w:bCs/>
-        </w:rPr>
-      </w:pPr>
-      <w:proofErr w:type="spellStart"/>
-      <w:proofErr w:type="gramStart"/>
-      <w:r>
-        <w:rPr>
-          <w:b/>
-          <w:bCs/>
-        </w:rPr>
-        <w:t>disableInput</w:t>
-      </w:r>
-      <w:proofErr w:type="spellEnd"/>
-      <w:r>
-        <w:rPr>
-          <w:b/>
-          <w:bCs/>
-        </w:rPr>
-        <w:t>(</w:t>
-      </w:r>
-      <w:proofErr w:type="gramEnd"/>
-      <w:r>
-        <w:rPr>
-          <w:b/>
-          <w:bCs/>
-        </w:rPr>
-        <w:t>)</w:t>
-      </w:r>
-    </w:p>
-    <w:p>
-      <w:pPr>
-        <w:numPr>
-          <w:ilvl w:val="1"/>
-          <w:numId w:val="25"/>
-        </w:numPr>
-        <w:rPr>
-          <w:b/>
-          <w:bCs/>
-        </w:rPr>
-      </w:pPr>
-      <w:r>
-        <w:rPr>
-          <w:b/>
-          <w:bCs/>
-        </w:rPr>
-        <w:t>禁用玩家输入（如 UI 激活时）。</w:t>
-      </w:r>
-    </w:p>
-    <w:p>
-      <w:pPr>
-        <w:numPr>
-          <w:ilvl w:val="0"/>
-          <w:numId w:val="25"/>
-        </w:numPr>
-        <w:rPr>
-          <w:b/>
-          <w:bCs/>
-        </w:rPr>
-      </w:pPr>
-      <w:proofErr w:type="spellStart"/>
-      <w:proofErr w:type="gramStart"/>
-      <w:r>
-        <w:rPr>
-          <w:b/>
-          <w:bCs/>
-        </w:rPr>
-        <w:t>enableInput</w:t>
-      </w:r>
-      <w:proofErr w:type="spellEnd"/>
-      <w:r>
-        <w:rPr>
-          <w:b/>
-          <w:bCs/>
-        </w:rPr>
-        <w:t>(</w:t>
-      </w:r>
-      <w:proofErr w:type="gramEnd"/>
-      <w:r>
-        <w:rPr>
-          <w:b/>
-          <w:bCs/>
-        </w:rPr>
-        <w:t>)</w:t>
-      </w:r>
-    </w:p>
-    <w:p>
-      <w:pPr>
-        <w:numPr>
-          <w:ilvl w:val="1"/>
-          <w:numId w:val="25"/>
-        </w:numPr>
-        <w:rPr>
-          <w:b/>
-          <w:bCs/>
-        </w:rPr>
-      </w:pPr>
-      <w:r>
-        <w:rPr>
-          <w:b/>
-          <w:bCs/>
-        </w:rPr>
-        <w:t>恢复玩家输入（如 UI 关闭时）。</w:t>
-      </w:r>
-    </w:p>
-    <w:p>
-      <w:pPr>
-        <w:rPr>
-          <w:b/>
-          <w:bCs/>
-        </w:rPr>
-      </w:pPr>
-      <w:r>
-        <w:rPr>
-          <w:b/>
-          <w:bCs/>
-        </w:rPr>
-        <w:pict w14:anchorId="41838605">
-          <v:rect id="_x0000_i1119" style="width:0;height:1.5pt" o:hralign="center" o:hrstd="t" o:hr="t" fillcolor="#a0a0a0" stroked="f"/>
-        </w:pict>
-      </w:r>
-    </w:p>
-    <w:p>
-      <w:pPr>
-        <w:rPr>
-          <w:b/>
-          <w:bCs/>
-        </w:rPr>
-      </w:pPr>
-      <w:r>
-        <w:rPr>
-          <w:b/>
-          <w:bCs/>
-        </w:rPr>
-        <w:t xml:space="preserve">1.6 </w:t>
-      </w:r>
-      <w:proofErr w:type="spellStart"/>
-      <w:r>
-        <w:rPr>
-          <w:b/>
-          <w:bCs/>
-        </w:rPr>
-        <w:t>CollideManager</w:t>
-      </w:r>
-      <w:proofErr w:type="spellEnd"/>
-    </w:p>
-    <w:p>
-      <w:pPr>
-        <w:rPr>
-          <w:b/>
-          <w:bCs/>
-        </w:rPr>
-      </w:pPr>
-      <w:r>
-        <w:rPr>
-          <w:b/>
-          <w:bCs/>
-        </w:rPr>
-        <w:t>职责</w:t>
-      </w:r>
-    </w:p>
-    <w:p>
-      <w:pPr>
-        <w:numPr>
-          <w:ilvl w:val="0"/>
-          <w:numId w:val="26"/>
-        </w:numPr>
-        <w:rPr>
-          <w:b/>
-          <w:bCs/>
-        </w:rPr>
-      </w:pPr>
-      <w:r>
-        <w:rPr>
-          <w:b/>
-          <w:bCs/>
-        </w:rPr>
-        <w:t>管理地图的碰撞逻辑。</w:t>
-      </w:r>
-    </w:p>
-    <w:p>
-      <w:pPr>
-        <w:numPr>
-          <w:ilvl w:val="0"/>
-          <w:numId w:val="26"/>
-        </w:numPr>
-        <w:rPr>
-          <w:b/>
-          <w:bCs/>
-        </w:rPr>
-      </w:pPr>
-      <w:r>
-        <w:rPr>
-          <w:b/>
-          <w:bCs/>
-        </w:rPr>
-        <w:t>存储地图的碰撞位图，提供碰撞检测接口。</w:t>
-      </w:r>
-    </w:p>
-    <w:p>
-      <w:pPr>
-        <w:numPr>
-          <w:ilvl w:val="0"/>
-          <w:numId w:val="26"/>
-        </w:numPr>
-        <w:rPr>
-          <w:b/>
-          <w:bCs/>
-        </w:rPr>
-      </w:pPr>
-      <w:r>
-        <w:rPr>
-          <w:b/>
-          <w:bCs/>
-        </w:rPr>
-        <w:t>动态添加或移除碰撞体。</w:t>
-      </w:r>
-    </w:p>
-    <w:p>
-      <w:pPr>
-        <w:rPr>
-          <w:b/>
-          <w:bCs/>
-        </w:rPr>
-      </w:pPr>
-      <w:r>
-        <w:rPr>
-          <w:b/>
-          <w:bCs/>
-        </w:rPr>
-        <w:t>接口</w:t>
-      </w:r>
-    </w:p>
-    <w:p>
-      <w:pPr>
-        <w:numPr>
-          <w:ilvl w:val="0"/>
-          <w:numId w:val="27"/>
-        </w:numPr>
-        <w:rPr>
-          <w:b/>
-          <w:bCs/>
-        </w:rPr>
-      </w:pPr>
-      <w:proofErr w:type="spellStart"/>
-      <w:proofErr w:type="gramStart"/>
-      <w:r>
-        <w:rPr>
-          <w:b/>
-          <w:bCs/>
-        </w:rPr>
-        <w:t>initializeWithMap</w:t>
-      </w:r>
-      <w:proofErr w:type="spellEnd"/>
-      <w:r>
-        <w:rPr>
-          <w:b/>
-          <w:bCs/>
-        </w:rPr>
-        <w:t>(</w:t>
-      </w:r>
-      <w:proofErr w:type="spellStart"/>
-      <w:proofErr w:type="gramEnd"/>
-      <w:r>
-        <w:rPr>
-          <w:b/>
-          <w:bCs/>
-        </w:rPr>
-        <w:t>TMXTiledMap</w:t>
-      </w:r>
-      <w:proofErr w:type="spellEnd"/>
-      <w:r>
-        <w:rPr>
-          <w:b/>
-          <w:bCs/>
-        </w:rPr>
-        <w:t>* map)</w:t>
-      </w:r>
-    </w:p>
-    <w:p>
-      <w:pPr>
-        <w:numPr>
-          <w:ilvl w:val="1"/>
-          <w:numId w:val="27"/>
-        </w:numPr>
-        <w:rPr>
-          <w:b/>
-          <w:bCs/>
-        </w:rPr>
-      </w:pPr>
-      <w:r>
-        <w:rPr>
-          <w:b/>
-          <w:bCs/>
-        </w:rPr>
-        <w:t>根据 Tiled 地图生成碰撞位图。</w:t>
-      </w:r>
-    </w:p>
-    <w:p>
-      <w:pPr>
-        <w:numPr>
-          <w:ilvl w:val="0"/>
-          <w:numId w:val="27"/>
-        </w:numPr>
-        <w:rPr>
-          <w:b/>
-          <w:bCs/>
-        </w:rPr>
-      </w:pPr>
-      <w:proofErr w:type="spellStart"/>
-      <w:proofErr w:type="gramStart"/>
-      <w:r>
-        <w:rPr>
-          <w:b/>
-          <w:bCs/>
-        </w:rPr>
-        <w:t>checkCollision</w:t>
-      </w:r>
-      <w:proofErr w:type="spellEnd"/>
-      <w:r>
-        <w:rPr>
-          <w:b/>
-          <w:bCs/>
-        </w:rPr>
-        <w:t>(</w:t>
-      </w:r>
-      <w:proofErr w:type="spellStart"/>
-      <w:proofErr w:type="gramEnd"/>
-      <w:r>
-        <w:rPr>
-          <w:b/>
-          <w:bCs/>
-        </w:rPr>
-        <w:t>Rect</w:t>
-      </w:r>
-      <w:proofErr w:type="spellEnd"/>
-      <w:r>
-        <w:rPr>
-          <w:b/>
-          <w:bCs/>
-        </w:rPr>
-        <w:t xml:space="preserve"> </w:t>
-      </w:r>
-      <w:proofErr w:type="spellStart"/>
-      <w:r>
-        <w:rPr>
-          <w:b/>
-          <w:bCs/>
-        </w:rPr>
-        <w:t>objBounds</w:t>
-      </w:r>
-      <w:proofErr w:type="spellEnd"/>
-      <w:r>
-        <w:rPr>
-          <w:b/>
-          <w:bCs/>
-        </w:rPr>
-        <w:t>)</w:t>
-      </w:r>
-    </w:p>
-    <w:p>
-      <w:pPr>
-        <w:numPr>
-          <w:ilvl w:val="1"/>
-          <w:numId w:val="27"/>
-        </w:numPr>
-        <w:rPr>
-          <w:b/>
-          <w:bCs/>
-        </w:rPr>
-      </w:pPr>
-      <w:r>
-        <w:rPr>
-          <w:b/>
-          <w:bCs/>
-        </w:rPr>
-        <w:t>检测物体是否发生碰撞。</w:t>
-      </w:r>
-    </w:p>
-    <w:p>
-      <w:pPr>
-        <w:numPr>
-          <w:ilvl w:val="0"/>
-          <w:numId w:val="27"/>
-        </w:numPr>
-        <w:rPr>
-          <w:b/>
-          <w:bCs/>
-        </w:rPr>
-      </w:pPr>
-      <w:proofErr w:type="spellStart"/>
-      <w:proofErr w:type="gramStart"/>
-      <w:r>
-        <w:rPr>
-          <w:b/>
-          <w:bCs/>
-        </w:rPr>
-        <w:t>getCollisionAt</w:t>
-      </w:r>
-      <w:proofErr w:type="spellEnd"/>
-      <w:r>
-        <w:rPr>
-          <w:b/>
-          <w:bCs/>
-        </w:rPr>
-        <w:t>(</w:t>
-      </w:r>
-      <w:proofErr w:type="gramEnd"/>
-      <w:r>
-        <w:rPr>
-          <w:b/>
-          <w:bCs/>
-        </w:rPr>
-        <w:t xml:space="preserve">Vec2 </w:t>
-      </w:r>
-      <w:proofErr w:type="spellStart"/>
-      <w:r>
-        <w:rPr>
-          <w:b/>
-          <w:bCs/>
-        </w:rPr>
-        <w:t>gridCoord</w:t>
-      </w:r>
-      <w:proofErr w:type="spellEnd"/>
-      <w:r>
-        <w:rPr>
-          <w:b/>
-          <w:bCs/>
-        </w:rPr>
-        <w:t>)</w:t>
-      </w:r>
-    </w:p>
-    <w:p>
-      <w:pPr>
-        <w:numPr>
-          <w:ilvl w:val="1"/>
-          <w:numId w:val="27"/>
-        </w:numPr>
-        <w:rPr>
-          <w:b/>
-          <w:bCs/>
-        </w:rPr>
-      </w:pPr>
-      <w:r>
-        <w:rPr>
-          <w:b/>
-          <w:bCs/>
-        </w:rPr>
-        <w:t>返回某个网格是否有碰撞体。</w:t>
-      </w:r>
-    </w:p>
-    <w:p>
-      <w:pPr>
-        <w:numPr>
-          <w:ilvl w:val="0"/>
-          <w:numId w:val="27"/>
-        </w:numPr>
-        <w:rPr>
-          <w:b/>
-          <w:bCs/>
-        </w:rPr>
-      </w:pPr>
-      <w:proofErr w:type="spellStart"/>
-      <w:proofErr w:type="gramStart"/>
-      <w:r>
-        <w:rPr>
-          <w:b/>
-          <w:bCs/>
-        </w:rPr>
-        <w:t>addDynamicCollider</w:t>
-      </w:r>
-      <w:proofErr w:type="spellEnd"/>
-      <w:r>
-        <w:rPr>
-          <w:b/>
-          <w:bCs/>
-        </w:rPr>
-        <w:t>(</w:t>
-      </w:r>
-      <w:proofErr w:type="gramEnd"/>
-      <w:r>
-        <w:rPr>
-          <w:b/>
-          <w:bCs/>
-        </w:rPr>
-        <w:t>Collider* collider)</w:t>
-      </w:r>
-    </w:p>
-    <w:p>
-      <w:pPr>
-        <w:numPr>
-          <w:ilvl w:val="1"/>
-          <w:numId w:val="27"/>
-        </w:numPr>
-        <w:rPr>
-          <w:b/>
-          <w:bCs/>
-        </w:rPr>
-      </w:pPr>
-      <w:r>
-        <w:rPr>
-          <w:b/>
-          <w:bCs/>
-        </w:rPr>
-        <w:t>动态添加碰撞体。</w:t>
-      </w:r>
-    </w:p>
-    <w:p>
-      <w:pPr>
-        <w:numPr>
-          <w:ilvl w:val="0"/>
-          <w:numId w:val="27"/>
-        </w:numPr>
-        <w:rPr>
-          <w:b/>
-          <w:bCs/>
-        </w:rPr>
-      </w:pPr>
-      <w:proofErr w:type="spellStart"/>
-      <w:proofErr w:type="gramStart"/>
-      <w:r>
-        <w:rPr>
-          <w:b/>
-          <w:bCs/>
-        </w:rPr>
-        <w:lastRenderedPageBreak/>
-        <w:t>removeDynamicCollider</w:t>
-      </w:r>
-      <w:proofErr w:type="spellEnd"/>
-      <w:r>
-        <w:rPr>
-          <w:b/>
-          <w:bCs/>
-        </w:rPr>
-        <w:t>(</w:t>
-      </w:r>
-      <w:proofErr w:type="gramEnd"/>
-      <w:r>
-        <w:rPr>
-          <w:b/>
-          <w:bCs/>
-        </w:rPr>
-        <w:t>Collider* collider)</w:t>
-      </w:r>
-    </w:p>
-    <w:p>
-      <w:pPr>
-        <w:numPr>
-          <w:ilvl w:val="1"/>
-          <w:numId w:val="27"/>
-        </w:numPr>
-        <w:rPr>
-          <w:b/>
-          <w:bCs/>
-        </w:rPr>
-      </w:pPr>
-      <w:r>
-        <w:rPr>
-          <w:b/>
-          <w:bCs/>
-        </w:rPr>
-        <w:t>动态移除碰撞体。</w:t>
-      </w:r>
-    </w:p>
-    <w:p/>
-    <w:p/>
-    <w:p>
-      <w:pPr>
-        <w:rPr>
-          <w:rFonts w:hint="eastAsia"/>
-        </w:rPr>
-      </w:pPr>
-      <w:proofErr w:type="spellStart"/>
       <w:r>
         <w:rPr>
           <w:rFonts w:hint="eastAsia"/>
@@ -2389,19 +10,7 @@
         <w:t>Map</w:t>
       </w:r>
       <w:r>
-        <w:t>Creator</w:t>
-      </w:r>
-      <w:proofErr w:type="spellEnd"/>
-      <w:r>
-        <w:t>（读取</w:t>
-      </w:r>
-      <w:proofErr w:type="spellStart"/>
-      <w:r>
-        <w:t>tmx</w:t>
-      </w:r>
-      <w:proofErr w:type="spellEnd"/>
-      <w:r>
-        <w:t>场景，读取玩家存档并添加场景节点，</w:t>
+        <w:t>Creator（读取tmx场景，读取玩家存档并添加场景节点，</w:t>
       </w:r>
       <w:r>
         <w:rPr>
@@ -2412,47 +21,72 @@
       <w:r>
         <w:t>包含一个</w:t>
       </w:r>
-      <w:proofErr w:type="spellStart"/>
       <w:r>
         <w:t>CollideManager</w:t>
       </w:r>
-      <w:proofErr w:type="spellEnd"/>
       <w:r>
-        <w:t>（管理碰撞体积，存储一个位图，位图的一点是某个网格是否有碰撞体积），创建tiled场景），</w:t>
+        <w:t>）</w:t>
       </w:r>
-      <w:proofErr w:type="spellStart"/>
+    </w:p>
+    <w:p>
       <w:r>
-        <w:t>UICreator</w:t>
+        <w:t>CollideManager（管理碰撞体积，存储一个位图，位图的一点是某个网格是否有碰撞体积），创建tiled场景</w:t>
       </w:r>
-      <w:proofErr w:type="spellEnd"/>
+    </w:p>
+    <w:p/>
+    <w:p>
+      <w:pPr>
+        <w:rPr>
+          <w:rFonts w:hint="eastAsia"/>
+        </w:rPr>
+      </w:pPr>
       <w:r>
-        <w:t>（创建设置UI、背包UI、开始界面、对话界面，并且能在事件发生后正确调用其他场景（比如开始界面加载存档后加载开始界面）），</w:t>
+        <w:t>PlayerController（</w:t>
       </w:r>
-      <w:proofErr w:type="spellStart"/>
       <w:r>
-        <w:t>GridComputer</w:t>
+        <w:rPr>
+          <w:rFonts w:hint="eastAsia"/>
+        </w:rPr>
+        <w:t>playersprite的的事件监听器，</w:t>
       </w:r>
-      <w:proofErr w:type="spellEnd"/>
       <w:r>
-        <w:t>（</w:t>
+        <w:t>要处理玩家操作的所有逻辑（统一吞没所有事件，并调用正确的场景、UI））</w:t>
       </w:r>
-      <w:proofErr w:type="gramStart"/>
+    </w:p>
+    <w:p>
       <w:r>
-        <w:t>单例模式</w:t>
+        <w:t>PlayerSprite（继承自精灵类，需要时添加到场景，由PalyerController进行调用方法接口，展示所有玩家动画动画以及逻辑）</w:t>
       </w:r>
-      <w:proofErr w:type="gramEnd"/>
+    </w:p>
+    <w:p/>
+    <w:p>
+      <w:pPr>
+        <w:rPr>
+          <w:rFonts w:hint="eastAsia"/>
+        </w:rPr>
+      </w:pPr>
+    </w:p>
+    <w:p>
       <w:r>
-        <w:t>，网格化地图，实现将tiled的</w:t>
+        <w:t>UICreator（创建设置UI、背包UI、开始界面、对话界面，并且能在事件发生后正确调用其他场景（比如开始界面加载存档后加载开始界面））</w:t>
       </w:r>
-      <w:proofErr w:type="spellStart"/>
+    </w:p>
+    <w:p>
       <w:r>
-        <w:t>xy</w:t>
+        <w:rPr>
+          <w:rFonts w:hint="eastAsia"/>
+        </w:rPr>
+        <w:t>UIController（UI事件监听器，与UI层绑定，吞没所有事件，以指令形式调用并做出相应）</w:t>
       </w:r>
-      <w:proofErr w:type="spellEnd"/>
-      <w:r>
-        <w:t>坐标转化为网格坐标），</w:t>
-      </w:r>
-      <w:proofErr w:type="spellStart"/>
+    </w:p>
+    <w:p>
+      <w:pPr>
+        <w:rPr>
+          <w:rFonts w:hint="eastAsia"/>
+        </w:rPr>
+      </w:pPr>
+    </w:p>
+    <w:p>
       <w:r>
         <w:rPr>
           <w:rFonts w:hint="eastAsia"/>
@@ -2460,52 +94,29 @@
         <w:t>Save</w:t>
       </w:r>
       <w:r>
-        <w:t>Manager</w:t>
+        <w:t>Manager（管理玩家存档，正确添加作物的位置、状态，并在每天结束时正确更新作物的状态信息，写游戏的设定信息）</w:t>
       </w:r>
-      <w:proofErr w:type="spellEnd"/>
+    </w:p>
+    <w:p/>
+    <w:p>
+      <w:pPr>
+        <w:rPr>
+          <w:rFonts w:hint="eastAsia"/>
+        </w:rPr>
+      </w:pPr>
       <w:r>
-        <w:t>（管理玩家存档，正确添加作物的位置、状态，并在每天结束时正确更新作物的状态信息，写游戏的设定信息），</w:t>
+        <w:rPr>
+          <w:rFonts w:hint="eastAsia"/>
+        </w:rPr>
+        <w:t>NetWork</w:t>
       </w:r>
-      <w:proofErr w:type="spellStart"/>
-      <w:r>
-        <w:t>PlayerController</w:t>
-      </w:r>
-      <w:proofErr w:type="spellEnd"/>
-      <w:r>
-        <w:t>（有UI在前台时禁用，同时要处理玩家操作的所有逻辑（统一吞没所有事件，并调用正确的场景、UI）），这样的分工是否合理，是否有不平衡的任务。</w:t>
-      </w:r>
-      <w:proofErr w:type="spellStart"/>
-      <w:r>
-        <w:t>GridComputer</w:t>
-      </w:r>
-      <w:proofErr w:type="spellEnd"/>
-      <w:r>
-        <w:t>和</w:t>
-      </w:r>
-      <w:proofErr w:type="spellStart"/>
-      <w:r>
-        <w:t>ArchiveManager</w:t>
-      </w:r>
-      <w:proofErr w:type="spellEnd"/>
-      <w:r>
-        <w:t>是同一个完成的。取名是否合理，假如不合理请给出一个新名称。（目前有一个</w:t>
-      </w:r>
-      <w:proofErr w:type="spellStart"/>
-      <w:r>
-        <w:t>DocumentManager</w:t>
-      </w:r>
-      <w:proofErr w:type="spellEnd"/>
-      <w:r>
-        <w:t>，用于管理所有的</w:t>
-      </w:r>
-      <w:proofErr w:type="spellStart"/>
-      <w:r>
-        <w:t>json</w:t>
-      </w:r>
-      <w:proofErr w:type="spellEnd"/>
-      <w:r>
-        <w:t>文档）在这个对话先不要给出代码，只整合并总结所有的想法。</w:t>
-      </w:r>
+    </w:p>
+    <w:p>
+      <w:pPr>
+        <w:rPr>
+          <w:rFonts w:hint="eastAsia"/>
+        </w:rPr>
+      </w:pPr>
     </w:p>
     <w:sectPr>
       <w:pgSz w:w="11906" w:h="16838"/>
@@ -6700,6 +4311,19 @@
     <w:semiHidden/>
     <w:unhideWhenUsed/>
   </w:style>
+  <w:style w:type="paragraph" w:styleId="a3">
+    <w:name w:val="Normal (Web)"/>
+    <w:basedOn w:val="a"/>
+    <w:uiPriority w:val="99"/>
+    <w:semiHidden/>
+    <w:unhideWhenUsed/>
+    <w:rsid w:val="008464F8"/>
+    <w:rPr>
+      <w:rFonts w:ascii="Times New Roman" w:hAnsi="Times New Roman" w:cs="Times New Roman"/>
+      <w:sz w:val="24"/>
+      <w:szCs w:val="24"/>
+    </w:rPr>
+  </w:style>
 </w:styles>
 </file>
 

</xml_diff>

<commit_message>
refine MapLayer create logic
完善了MapLayer创建的逻辑，为网络和多平台适配流出了接口；这是最后一个使用cocos2dxv4.0的版本
</commit_message>
<xml_diff>
--- a/类设计.docx
+++ b/类设计.docx
@@ -19,16 +19,8 @@
         <w:rPr>
           <w:rFonts w:hint="eastAsia"/>
         </w:rPr>
-        <w:t>，全局变量放到</w:t>
-      </w:r>
-      <w:proofErr w:type="spellStart"/>
-      <w:r>
-        <w:rPr>
-          <w:rFonts w:hint="eastAsia"/>
-        </w:rPr>
-        <w:t>HelperClasses.h</w:t>
-      </w:r>
-      <w:proofErr w:type="spellEnd"/>
+        <w:t>，全局变量放到HelperClasses.h</w:t>
+      </w:r>
     </w:p>
     <w:p/>
     <w:p>
@@ -146,76 +138,129 @@
           <w:rFonts w:hint="eastAsia"/>
           <w:lang w:val="de-DE"/>
         </w:rPr>
-        <w:t>（都+种植</w:t>
-      </w:r>
-      <w:proofErr w:type="spellStart"/>
+        <w:t>（都+种植exp）</w:t>
+      </w:r>
+    </w:p>
+    <w:p>
       <w:r>
         <w:rPr>
           <w:rFonts w:hint="eastAsia"/>
           <w:lang w:val="de-DE"/>
         </w:rPr>
-        <w:t>exp</w:t>
-      </w:r>
-      <w:proofErr w:type="spellEnd"/>
+        <w:t>-----Crop不直接存为交互地图的指针，但是会由landform中的指针指向他。</w:t>
+      </w:r>
+    </w:p>
+    <w:p/>
+    <w:p>
+      <w:r>
+        <w:rPr>
+          <w:rFonts w:hint="eastAsia"/>
+        </w:rPr>
+        <w:t>landform</w:t>
+      </w:r>
+      <w:r>
+        <w:t xml:space="preserve"> </w:t>
+      </w:r>
+      <w:r>
+        <w:rPr>
+          <w:rFonts w:hint="eastAsia"/>
+        </w:rPr>
+        <w:t>：</w:t>
+      </w:r>
+    </w:p>
+    <w:p>
+      <w:r>
+        <w:rPr>
+          <w:rFonts w:hint="eastAsia"/>
+        </w:rPr>
+        <w:t>资源：农场、矿洞的地图；</w:t>
+      </w:r>
+    </w:p>
+    <w:p>
       <w:r>
         <w:rPr>
           <w:rFonts w:hint="eastAsia"/>
           <w:lang w:val="de-DE"/>
         </w:rPr>
-        <w:t>）</w:t>
-      </w:r>
-    </w:p>
-    <w:p>
+        <w:t>逻辑：耕地</w:t>
+      </w:r>
+      <w:r>
+        <w:rPr>
+          <w:rFonts w:hint="eastAsia"/>
+        </w:rPr>
+        <w:t>：</w:t>
+      </w:r>
       <w:r>
         <w:rPr>
           <w:rFonts w:hint="eastAsia"/>
           <w:lang w:val="de-DE"/>
         </w:rPr>
-        <w:t>-----</w:t>
-      </w:r>
-      <w:proofErr w:type="spellStart"/>
+        <w:t>由锄地创建、可以浇水（+种植exp），其他情况交给Crop交互</w:t>
+      </w:r>
+      <w:r>
+        <w:rPr>
+          <w:rFonts w:hint="eastAsia"/>
+        </w:rPr>
+        <w:t>；</w:t>
+      </w:r>
       <w:r>
         <w:rPr>
           <w:rFonts w:hint="eastAsia"/>
           <w:lang w:val="de-DE"/>
         </w:rPr>
-        <w:t>Crop</w:t>
-      </w:r>
-      <w:proofErr w:type="spellEnd"/>
+        <w:t>水面</w:t>
+      </w:r>
+      <w:r>
+        <w:rPr>
+          <w:rFonts w:hint="eastAsia"/>
+        </w:rPr>
+        <w:t>：</w:t>
+      </w:r>
       <w:r>
         <w:rPr>
           <w:rFonts w:hint="eastAsia"/>
           <w:lang w:val="de-DE"/>
         </w:rPr>
-        <w:t>不直接存为交互地图的指针，但是会由</w:t>
-      </w:r>
-      <w:proofErr w:type="spellStart"/>
+        <w:t>钓鱼（音游快速判定，+钓鱼exp）</w:t>
+      </w:r>
+      <w:r>
+        <w:rPr>
+          <w:rFonts w:hint="eastAsia"/>
+        </w:rPr>
+        <w:t>；</w:t>
+      </w:r>
       <w:r>
         <w:rPr>
           <w:rFonts w:hint="eastAsia"/>
           <w:lang w:val="de-DE"/>
         </w:rPr>
-        <w:t>landform</w:t>
-      </w:r>
-      <w:proofErr w:type="spellEnd"/>
+        <w:t>传送门</w:t>
+      </w:r>
+      <w:r>
+        <w:rPr>
+          <w:rFonts w:hint="eastAsia"/>
+        </w:rPr>
+        <w:t>：</w:t>
+      </w:r>
       <w:r>
         <w:rPr>
           <w:rFonts w:hint="eastAsia"/>
           <w:lang w:val="de-DE"/>
         </w:rPr>
-        <w:t>中的指针指向他。</w:t>
-      </w:r>
-    </w:p>
-    <w:p/>
-    <w:p>
-      <w:r>
-        <w:rPr>
-          <w:rFonts w:hint="eastAsia"/>
-        </w:rPr>
-        <w:t>landform</w:t>
-      </w:r>
-      <w:r>
-        <w:t xml:space="preserve"> </w:t>
+        <w:t>切换场景</w:t>
+      </w:r>
+      <w:r>
+        <w:rPr>
+          <w:rFonts w:hint="eastAsia"/>
+        </w:rPr>
+        <w:t>；</w:t>
+      </w:r>
+      <w:r>
+        <w:rPr>
+          <w:rFonts w:hint="eastAsia"/>
+          <w:lang w:val="de-DE"/>
+        </w:rPr>
+        <w:t>采矿</w:t>
       </w:r>
       <w:r>
         <w:rPr>
@@ -223,193 +268,12 @@
         </w:rPr>
         <w:t>：</w:t>
       </w:r>
-    </w:p>
-    <w:p>
-      <w:r>
-        <w:rPr>
-          <w:rFonts w:hint="eastAsia"/>
-        </w:rPr>
-        <w:t>资源：农场、矿洞的地图；</w:t>
-      </w:r>
-    </w:p>
-    <w:p>
       <w:r>
         <w:rPr>
           <w:rFonts w:hint="eastAsia"/>
           <w:lang w:val="de-DE"/>
         </w:rPr>
-        <w:t>逻辑：耕地</w:t>
-      </w:r>
-      <w:r>
-        <w:rPr>
-          <w:rFonts w:hint="eastAsia"/>
-        </w:rPr>
-        <w:t>：</w:t>
-      </w:r>
-      <w:r>
-        <w:rPr>
-          <w:rFonts w:hint="eastAsia"/>
-          <w:lang w:val="de-DE"/>
-        </w:rPr>
-        <w:t>由锄地创建、可以浇水（+种植</w:t>
-      </w:r>
-      <w:proofErr w:type="spellStart"/>
-      <w:r>
-        <w:rPr>
-          <w:rFonts w:hint="eastAsia"/>
-          <w:lang w:val="de-DE"/>
-        </w:rPr>
-        <w:t>exp</w:t>
-      </w:r>
-      <w:proofErr w:type="spellEnd"/>
-      <w:r>
-        <w:rPr>
-          <w:rFonts w:hint="eastAsia"/>
-          <w:lang w:val="de-DE"/>
-        </w:rPr>
-        <w:t>），其他情况交给</w:t>
-      </w:r>
-      <w:proofErr w:type="spellStart"/>
-      <w:r>
-        <w:rPr>
-          <w:rFonts w:hint="eastAsia"/>
-          <w:lang w:val="de-DE"/>
-        </w:rPr>
-        <w:t>Crop</w:t>
-      </w:r>
-      <w:proofErr w:type="spellEnd"/>
-      <w:r>
-        <w:rPr>
-          <w:rFonts w:hint="eastAsia"/>
-          <w:lang w:val="de-DE"/>
-        </w:rPr>
-        <w:t>交互</w:t>
-      </w:r>
-      <w:r>
-        <w:rPr>
-          <w:rFonts w:hint="eastAsia"/>
-        </w:rPr>
-        <w:t>；</w:t>
-      </w:r>
-      <w:r>
-        <w:rPr>
-          <w:rFonts w:hint="eastAsia"/>
-          <w:lang w:val="de-DE"/>
-        </w:rPr>
-        <w:t>水面</w:t>
-      </w:r>
-      <w:r>
-        <w:rPr>
-          <w:rFonts w:hint="eastAsia"/>
-        </w:rPr>
-        <w:t>：</w:t>
-      </w:r>
-      <w:r>
-        <w:rPr>
-          <w:rFonts w:hint="eastAsia"/>
-          <w:lang w:val="de-DE"/>
-        </w:rPr>
-        <w:t>钓鱼（</w:t>
-      </w:r>
-      <w:proofErr w:type="gramStart"/>
-      <w:r>
-        <w:rPr>
-          <w:rFonts w:hint="eastAsia"/>
-          <w:lang w:val="de-DE"/>
-        </w:rPr>
-        <w:t>音游快速</w:t>
-      </w:r>
-      <w:proofErr w:type="gramEnd"/>
-      <w:r>
-        <w:rPr>
-          <w:rFonts w:hint="eastAsia"/>
-          <w:lang w:val="de-DE"/>
-        </w:rPr>
-        <w:t>判定，+钓鱼</w:t>
-      </w:r>
-      <w:proofErr w:type="spellStart"/>
-      <w:r>
-        <w:rPr>
-          <w:rFonts w:hint="eastAsia"/>
-          <w:lang w:val="de-DE"/>
-        </w:rPr>
-        <w:t>exp</w:t>
-      </w:r>
-      <w:proofErr w:type="spellEnd"/>
-      <w:r>
-        <w:rPr>
-          <w:rFonts w:hint="eastAsia"/>
-          <w:lang w:val="de-DE"/>
-        </w:rPr>
-        <w:t>）</w:t>
-      </w:r>
-      <w:r>
-        <w:rPr>
-          <w:rFonts w:hint="eastAsia"/>
-        </w:rPr>
-        <w:t>；</w:t>
-      </w:r>
-      <w:r>
-        <w:rPr>
-          <w:rFonts w:hint="eastAsia"/>
-          <w:lang w:val="de-DE"/>
-        </w:rPr>
-        <w:t>传送门</w:t>
-      </w:r>
-      <w:r>
-        <w:rPr>
-          <w:rFonts w:hint="eastAsia"/>
-        </w:rPr>
-        <w:t>：</w:t>
-      </w:r>
-      <w:r>
-        <w:rPr>
-          <w:rFonts w:hint="eastAsia"/>
-          <w:lang w:val="de-DE"/>
-        </w:rPr>
-        <w:t>切换场景</w:t>
-      </w:r>
-      <w:r>
-        <w:rPr>
-          <w:rFonts w:hint="eastAsia"/>
-        </w:rPr>
-        <w:t>；</w:t>
-      </w:r>
-      <w:r>
-        <w:rPr>
-          <w:rFonts w:hint="eastAsia"/>
-          <w:lang w:val="de-DE"/>
-        </w:rPr>
-        <w:t>采矿</w:t>
-      </w:r>
-      <w:r>
-        <w:rPr>
-          <w:rFonts w:hint="eastAsia"/>
-        </w:rPr>
-        <w:t>：</w:t>
-      </w:r>
-      <w:r>
-        <w:rPr>
-          <w:rFonts w:hint="eastAsia"/>
-          <w:lang w:val="de-DE"/>
-        </w:rPr>
-        <w:t>矿物持有（+矿物</w:t>
-      </w:r>
-      <w:proofErr w:type="spellStart"/>
-      <w:r>
-        <w:rPr>
-          <w:rFonts w:hint="eastAsia"/>
-          <w:lang w:val="de-DE"/>
-        </w:rPr>
-        <w:t>exp</w:t>
-      </w:r>
-      <w:proofErr w:type="spellEnd"/>
-      <w:r>
-        <w:rPr>
-          <w:rFonts w:hint="eastAsia"/>
-          <w:lang w:val="de-DE"/>
-        </w:rPr>
-        <w:t>）</w:t>
+        <w:t>矿物持有（+矿物exp）</w:t>
       </w:r>
     </w:p>
     <w:p/>
@@ -709,7 +573,6 @@
       </w:r>
     </w:p>
     <w:p>
-      <w:proofErr w:type="spellStart"/>
       <w:r>
         <w:rPr>
           <w:rFonts w:hint="eastAsia"/>
@@ -722,7 +585,6 @@
         </w:rPr>
         <w:t>Manager</w:t>
       </w:r>
-      <w:proofErr w:type="spellEnd"/>
       <w:r>
         <w:rPr>
           <w:rFonts w:hint="eastAsia"/>
@@ -757,19 +619,11 @@
         </w:rPr>
         <w:t>逻辑：</w:t>
       </w:r>
-      <w:proofErr w:type="gramStart"/>
-      <w:r>
-        <w:rPr>
-          <w:rFonts w:hint="eastAsia"/>
-        </w:rPr>
-        <w:t>单例类</w:t>
-      </w:r>
-      <w:proofErr w:type="gramEnd"/>
-      <w:r>
-        <w:rPr>
-          <w:rFonts w:hint="eastAsia"/>
-        </w:rPr>
-        <w:t>，</w:t>
+      <w:r>
+        <w:rPr>
+          <w:rFonts w:hint="eastAsia"/>
+        </w:rPr>
+        <w:t>单例类，</w:t>
       </w:r>
       <w:r>
         <w:rPr>
@@ -787,33 +641,17 @@
         <w:rPr>
           <w:rFonts w:hint="eastAsia"/>
         </w:rPr>
-        <w:t>；在背包界面，需要有一个鼠标背包栏，，鼠标</w:t>
-      </w:r>
-      <w:proofErr w:type="gramStart"/>
-      <w:r>
-        <w:rPr>
-          <w:rFonts w:hint="eastAsia"/>
-        </w:rPr>
-        <w:t>背包栏有东西</w:t>
-      </w:r>
-      <w:proofErr w:type="gramEnd"/>
-      <w:r>
-        <w:rPr>
-          <w:rFonts w:hint="eastAsia"/>
-        </w:rPr>
-        <w:t>的时候不能关闭界面，点击背包任意栏可以与鼠标背包栏进行交换。</w:t>
+        <w:t>；在背包界面，需要有一个鼠标背包栏，，鼠标背包栏有东西的时候不能关闭界面，点击背包任意栏可以与鼠标背包栏进行交换。</w:t>
       </w:r>
     </w:p>
     <w:p/>
     <w:p>
-      <w:proofErr w:type="spellStart"/>
       <w:r>
         <w:rPr>
           <w:rFonts w:hint="eastAsia"/>
         </w:rPr>
         <w:t>CookBook</w:t>
       </w:r>
-      <w:proofErr w:type="spellEnd"/>
       <w:r>
         <w:rPr>
           <w:rFonts w:hint="eastAsia"/>
@@ -828,19 +666,11 @@
         </w:rPr>
         <w:t>逻辑：</w:t>
       </w:r>
-      <w:proofErr w:type="gramStart"/>
-      <w:r>
-        <w:rPr>
-          <w:rFonts w:hint="eastAsia"/>
-        </w:rPr>
-        <w:t>单例类</w:t>
-      </w:r>
-      <w:proofErr w:type="gramEnd"/>
-      <w:r>
-        <w:rPr>
-          <w:rFonts w:hint="eastAsia"/>
-        </w:rPr>
-        <w:t>，</w:t>
+      <w:r>
+        <w:rPr>
+          <w:rFonts w:hint="eastAsia"/>
+        </w:rPr>
+        <w:t>单例类，</w:t>
       </w:r>
       <w:r>
         <w:rPr>
@@ -865,19 +695,11 @@
       </w:r>
     </w:p>
     <w:p>
-      <w:proofErr w:type="spellStart"/>
-      <w:r>
-        <w:rPr>
-          <w:rFonts w:hint="eastAsia"/>
-        </w:rPr>
-        <w:t>TaskManager</w:t>
-      </w:r>
-      <w:proofErr w:type="spellEnd"/>
-      <w:r>
-        <w:rPr>
-          <w:rFonts w:hint="eastAsia"/>
-        </w:rPr>
-        <w:t>：</w:t>
+      <w:r>
+        <w:rPr>
+          <w:rFonts w:hint="eastAsia"/>
+        </w:rPr>
+        <w:t>TaskManager：</w:t>
       </w:r>
     </w:p>
     <w:p>
@@ -896,19 +718,11 @@
         <w:lastRenderedPageBreak/>
         <w:t>逻辑：</w:t>
       </w:r>
-      <w:proofErr w:type="gramStart"/>
-      <w:r>
-        <w:rPr>
-          <w:rFonts w:hint="eastAsia"/>
-        </w:rPr>
-        <w:t>单例类</w:t>
-      </w:r>
-      <w:proofErr w:type="gramEnd"/>
-      <w:r>
-        <w:rPr>
-          <w:rFonts w:hint="eastAsia"/>
-        </w:rPr>
-        <w:t>，</w:t>
+      <w:r>
+        <w:rPr>
+          <w:rFonts w:hint="eastAsia"/>
+        </w:rPr>
+        <w:t>单例类，</w:t>
       </w:r>
       <w:r>
         <w:rPr>
@@ -960,19 +774,11 @@
     </w:p>
     <w:p/>
     <w:p>
-      <w:proofErr w:type="spellStart"/>
-      <w:r>
-        <w:rPr>
-          <w:rFonts w:hint="eastAsia"/>
-        </w:rPr>
-        <w:t>SaveManager</w:t>
-      </w:r>
-      <w:proofErr w:type="spellEnd"/>
-      <w:r>
-        <w:rPr>
-          <w:rFonts w:hint="eastAsia"/>
-        </w:rPr>
-        <w:t>：</w:t>
+      <w:r>
+        <w:rPr>
+          <w:rFonts w:hint="eastAsia"/>
+        </w:rPr>
+        <w:t>SaveManager：</w:t>
       </w:r>
     </w:p>
     <w:p>
@@ -982,19 +788,11 @@
         </w:rPr>
         <w:t>逻辑：</w:t>
       </w:r>
-      <w:proofErr w:type="gramStart"/>
-      <w:r>
-        <w:rPr>
-          <w:rFonts w:hint="eastAsia"/>
-        </w:rPr>
-        <w:t>单例类</w:t>
-      </w:r>
-      <w:proofErr w:type="gramEnd"/>
-      <w:r>
-        <w:rPr>
-          <w:rFonts w:hint="eastAsia"/>
-        </w:rPr>
-        <w:t>，</w:t>
+      <w:r>
+        <w:rPr>
+          <w:rFonts w:hint="eastAsia"/>
+        </w:rPr>
+        <w:t>单例类，</w:t>
       </w:r>
       <w:r>
         <w:rPr>
@@ -1019,25 +817,31 @@
         </w:rPr>
         <w:t>逻辑：</w:t>
       </w:r>
-      <w:proofErr w:type="gramStart"/>
-      <w:r>
-        <w:rPr>
-          <w:rFonts w:hint="eastAsia"/>
-        </w:rPr>
-        <w:t>单例类</w:t>
-      </w:r>
-      <w:proofErr w:type="gramEnd"/>
-      <w:r>
-        <w:rPr>
-          <w:rFonts w:hint="eastAsia"/>
-        </w:rPr>
-        <w:t>，</w:t>
+      <w:r>
+        <w:rPr>
+          <w:rFonts w:hint="eastAsia"/>
+        </w:rPr>
+        <w:t>单例类，</w:t>
       </w:r>
       <w:r>
         <w:rPr>
           <w:rFonts w:hint="eastAsia"/>
         </w:rPr>
         <w:t>更改全局配置，包括是否全屏，是否静音</w:t>
+      </w:r>
+    </w:p>
+    <w:p/>
+    <w:p>
+      <w:pPr>
+        <w:rPr>
+          <w:rFonts w:hint="eastAsia"/>
+        </w:rPr>
+      </w:pPr>
+      <w:r>
+        <w:rPr>
+          <w:rFonts w:hint="eastAsia"/>
+        </w:rPr>
+        <w:t>写AudioEngine的接口</w:t>
       </w:r>
     </w:p>
     <w:p/>
@@ -1067,19 +871,11 @@
       </w:r>
     </w:p>
     <w:p>
-      <w:proofErr w:type="spellStart"/>
-      <w:r>
-        <w:rPr>
-          <w:rFonts w:hint="eastAsia"/>
-        </w:rPr>
-        <w:t>SceneManager</w:t>
-      </w:r>
-      <w:proofErr w:type="spellEnd"/>
-      <w:r>
-        <w:rPr>
-          <w:rFonts w:hint="eastAsia"/>
-        </w:rPr>
-        <w:t>：</w:t>
+      <w:r>
+        <w:rPr>
+          <w:rFonts w:hint="eastAsia"/>
+        </w:rPr>
+        <w:t>SceneManager：</w:t>
       </w:r>
     </w:p>
     <w:p>
@@ -1089,19 +885,11 @@
         </w:rPr>
         <w:t>逻辑：</w:t>
       </w:r>
-      <w:proofErr w:type="gramStart"/>
-      <w:r>
-        <w:rPr>
-          <w:rFonts w:hint="eastAsia"/>
-        </w:rPr>
-        <w:t>单例类</w:t>
-      </w:r>
-      <w:proofErr w:type="gramEnd"/>
-      <w:r>
-        <w:rPr>
-          <w:rFonts w:hint="eastAsia"/>
-        </w:rPr>
-        <w:t>，</w:t>
+      <w:r>
+        <w:rPr>
+          <w:rFonts w:hint="eastAsia"/>
+        </w:rPr>
+        <w:t>单例类，</w:t>
       </w:r>
       <w:r>
         <w:rPr>
@@ -1112,58 +900,28 @@
     </w:p>
     <w:p/>
     <w:p>
-      <w:proofErr w:type="spellStart"/>
-      <w:r>
-        <w:rPr>
-          <w:rFonts w:hint="eastAsia"/>
-        </w:rPr>
-        <w:t>MapLayer</w:t>
-      </w:r>
-      <w:proofErr w:type="spellEnd"/>
-      <w:r>
-        <w:rPr>
-          <w:rFonts w:hint="eastAsia"/>
-        </w:rPr>
-        <w:t>：</w:t>
-      </w:r>
-    </w:p>
-    <w:p>
-      <w:r>
-        <w:rPr>
-          <w:rFonts w:hint="eastAsia"/>
-        </w:rPr>
-        <w:t>逻辑：展示</w:t>
-      </w:r>
-      <w:proofErr w:type="spellStart"/>
-      <w:r>
-        <w:rPr>
-          <w:rFonts w:hint="eastAsia"/>
-        </w:rPr>
-        <w:t>tmx</w:t>
-      </w:r>
-      <w:proofErr w:type="spellEnd"/>
-      <w:r>
-        <w:rPr>
-          <w:rFonts w:hint="eastAsia"/>
-        </w:rPr>
-        <w:t>地图，展示人物动画，通过人物动画的监听效果，展示地图移动，人物移动</w:t>
+      <w:r>
+        <w:rPr>
+          <w:rFonts w:hint="eastAsia"/>
+        </w:rPr>
+        <w:t>MapLayer：</w:t>
+      </w:r>
+    </w:p>
+    <w:p>
+      <w:r>
+        <w:rPr>
+          <w:rFonts w:hint="eastAsia"/>
+        </w:rPr>
+        <w:t>逻辑：展示tmx地图，展示人物动画，通过人物动画的监听效果，展示地图移动，人物移动</w:t>
       </w:r>
     </w:p>
     <w:p/>
     <w:p>
-      <w:proofErr w:type="spellStart"/>
-      <w:r>
-        <w:rPr>
-          <w:rFonts w:hint="eastAsia"/>
-        </w:rPr>
-        <w:t>UILayer</w:t>
-      </w:r>
-      <w:proofErr w:type="spellEnd"/>
-      <w:r>
-        <w:rPr>
-          <w:rFonts w:hint="eastAsia"/>
-        </w:rPr>
-        <w:t>：</w:t>
+      <w:r>
+        <w:rPr>
+          <w:rFonts w:hint="eastAsia"/>
+        </w:rPr>
+        <w:t>UILayer：</w:t>
       </w:r>
     </w:p>
     <w:p>
@@ -1227,19 +985,11 @@
     </w:p>
     <w:p/>
     <w:p>
-      <w:proofErr w:type="spellStart"/>
-      <w:r>
-        <w:rPr>
-          <w:rFonts w:hint="eastAsia"/>
-        </w:rPr>
-        <w:t>HelloSene</w:t>
-      </w:r>
-      <w:proofErr w:type="spellEnd"/>
-      <w:r>
-        <w:rPr>
-          <w:rFonts w:hint="eastAsia"/>
-        </w:rPr>
-        <w:t>：</w:t>
+      <w:r>
+        <w:rPr>
+          <w:rFonts w:hint="eastAsia"/>
+        </w:rPr>
+        <w:t>HelloSene：</w:t>
       </w:r>
     </w:p>
     <w:p>
@@ -1282,16 +1032,8 @@
         <w:rPr>
           <w:rFonts w:hint="eastAsia"/>
         </w:rPr>
-        <w:t>前后端交互接口：</w:t>
-      </w:r>
-      <w:proofErr w:type="gramStart"/>
-      <w:r>
-        <w:rPr>
-          <w:rFonts w:hint="eastAsia"/>
-        </w:rPr>
-        <w:t>虚基类</w:t>
-      </w:r>
-      <w:proofErr w:type="gramEnd"/>
+        <w:t>前后端交互接口：虚基类</w:t>
+      </w:r>
       <w:r>
         <w:rPr>
           <w:rFonts w:hint="eastAsia"/>
@@ -1302,37 +1044,15 @@
         <w:rPr>
           <w:rFonts w:hint="eastAsia"/>
         </w:rPr>
-        <w:t>（谁</w:t>
-      </w:r>
-      <w:proofErr w:type="gramStart"/>
-      <w:r>
-        <w:rPr>
-          <w:rFonts w:hint="eastAsia"/>
-        </w:rPr>
-        <w:t>第一个做先把</w:t>
-      </w:r>
-      <w:proofErr w:type="gramEnd"/>
-      <w:r>
-        <w:rPr>
-          <w:rFonts w:hint="eastAsia"/>
-        </w:rPr>
-        <w:t>这个搞出来）</w:t>
-      </w:r>
-    </w:p>
-    <w:p>
-      <w:proofErr w:type="spellStart"/>
-      <w:r>
-        <w:rPr>
-          <w:rFonts w:hint="eastAsia"/>
-        </w:rPr>
-        <w:t>ToNextDay</w:t>
-      </w:r>
-      <w:proofErr w:type="spellEnd"/>
-      <w:r>
-        <w:rPr>
-          <w:rFonts w:hint="eastAsia"/>
-        </w:rPr>
-        <w:t>：将所有天数加一</w:t>
+        <w:t>（谁第一个做先把这个搞出来）</w:t>
+      </w:r>
+    </w:p>
+    <w:p>
+      <w:r>
+        <w:rPr>
+          <w:rFonts w:hint="eastAsia"/>
+        </w:rPr>
+        <w:t>ToNextDay：将所有天数加一</w:t>
       </w:r>
       <w:r>
         <w:rPr>
@@ -1368,7 +1088,6 @@
         <w:rPr>
           <w:rFonts w:hint="eastAsia"/>
         </w:rPr>
-        <w:lastRenderedPageBreak/>
         <w:t>设计理念：</w:t>
       </w:r>
     </w:p>
@@ -1385,21 +1104,7 @@
         <w:rPr>
           <w:rFonts w:hint="eastAsia"/>
         </w:rPr>
-        <w:t>由</w:t>
-      </w:r>
-      <w:proofErr w:type="spellStart"/>
-      <w:r>
-        <w:rPr>
-          <w:rFonts w:hint="eastAsia"/>
-        </w:rPr>
-        <w:t>SceneManager</w:t>
-      </w:r>
-      <w:proofErr w:type="spellEnd"/>
-      <w:r>
-        <w:rPr>
-          <w:rFonts w:hint="eastAsia"/>
-        </w:rPr>
-        <w:t>统一加载、管理所有场景，将场景的具体配置写入文件，通过文件中的内容加载场景</w:t>
+        <w:t>由SceneManager统一加载、管理所有场景，将场景的具体配置写入文件，通过文件中的内容加载场景</w:t>
       </w:r>
     </w:p>
     <w:p/>
@@ -1408,16 +1113,8 @@
         <w:rPr>
           <w:rFonts w:hint="eastAsia"/>
         </w:rPr>
-        <w:t>所有地图物品都继承自</w:t>
-      </w:r>
-      <w:proofErr w:type="gramStart"/>
-      <w:r>
-        <w:rPr>
-          <w:rFonts w:hint="eastAsia"/>
-        </w:rPr>
-        <w:t>虚基类</w:t>
-      </w:r>
-      <w:proofErr w:type="gramEnd"/>
+        <w:t>所有地图物品都继承自虚基类</w:t>
+      </w:r>
       <w:r>
         <w:rPr>
           <w:rFonts w:hint="eastAsia"/>
@@ -1445,21 +1142,7 @@
         <w:rPr>
           <w:rFonts w:hint="eastAsia"/>
         </w:rPr>
-        <w:t>reate（</w:t>
-      </w:r>
-      <w:proofErr w:type="spellStart"/>
-      <w:r>
-        <w:rPr>
-          <w:rFonts w:hint="eastAsia"/>
-        </w:rPr>
-        <w:t>rapidjson</w:t>
-      </w:r>
-      <w:proofErr w:type="spellEnd"/>
-      <w:r>
-        <w:rPr>
-          <w:rFonts w:hint="eastAsia"/>
-        </w:rPr>
-        <w:t>：：value doc）：</w:t>
+        <w:t>reate（rapidjson：：value doc）：</w:t>
       </w:r>
       <w:r>
         <w:rPr>
@@ -1507,21 +1190,7 @@
         <w:rPr>
           <w:rFonts w:hint="eastAsia"/>
         </w:rPr>
-        <w:t>（switch（type）：case：</w:t>
-      </w:r>
-      <w:proofErr w:type="gramStart"/>
-      <w:r>
-        <w:rPr>
-          <w:rFonts w:hint="eastAsia"/>
-        </w:rPr>
-        <w:t>“</w:t>
-      </w:r>
-      <w:proofErr w:type="gramEnd"/>
-      <w:r>
-        <w:rPr>
-          <w:rFonts w:hint="eastAsia"/>
-        </w:rPr>
-        <w:t>Planet“</w:t>
+        <w:t>（switch（type）：case：“Planet“</w:t>
       </w:r>
       <w:r>
         <w:rPr>
@@ -1559,21 +1228,7 @@
         <w:rPr>
           <w:rFonts w:hint="eastAsia"/>
         </w:rPr>
-        <w:t>（</w:t>
-      </w:r>
-      <w:proofErr w:type="spellStart"/>
-      <w:r>
-        <w:rPr>
-          <w:rFonts w:hint="eastAsia"/>
-        </w:rPr>
-        <w:t>rapidjson</w:t>
-      </w:r>
-      <w:proofErr w:type="spellEnd"/>
-      <w:r>
-        <w:rPr>
-          <w:rFonts w:hint="eastAsia"/>
-        </w:rPr>
-        <w:t>：：</w:t>
+        <w:t>（rapidjson：：</w:t>
       </w:r>
       <w:r>
         <w:rPr>
@@ -1620,70 +1275,20 @@
         <w:rPr>
           <w:rFonts w:hint="eastAsia"/>
         </w:rPr>
-        <w:t>：</w:t>
-      </w:r>
-      <w:proofErr w:type="gramStart"/>
-      <w:r>
-        <w:rPr>
-          <w:rFonts w:hint="eastAsia"/>
-        </w:rPr>
-        <w:t>纯虚函数</w:t>
-      </w:r>
-      <w:proofErr w:type="gramEnd"/>
+        <w:t>：纯虚函数，</w:t>
+      </w:r>
+      <w:r>
+        <w:rPr>
+          <w:rFonts w:hint="eastAsia"/>
+        </w:rPr>
+        <w:t>init方法不接受形参，在init方法中，调用前台给出的接口（或自行加载）图片、精灵帧（plist和集合图等）</w:t>
+      </w:r>
       <w:r>
         <w:rPr>
           <w:rFonts w:hint="eastAsia"/>
         </w:rPr>
         <w:t>，</w:t>
       </w:r>
-      <w:proofErr w:type="spellStart"/>
-      <w:r>
-        <w:rPr>
-          <w:rFonts w:hint="eastAsia"/>
-        </w:rPr>
-        <w:t>init</w:t>
-      </w:r>
-      <w:proofErr w:type="spellEnd"/>
-      <w:r>
-        <w:rPr>
-          <w:rFonts w:hint="eastAsia"/>
-        </w:rPr>
-        <w:t>方法不接受形参，在</w:t>
-      </w:r>
-      <w:proofErr w:type="spellStart"/>
-      <w:r>
-        <w:rPr>
-          <w:rFonts w:hint="eastAsia"/>
-        </w:rPr>
-        <w:t>init</w:t>
-      </w:r>
-      <w:proofErr w:type="spellEnd"/>
-      <w:r>
-        <w:rPr>
-          <w:rFonts w:hint="eastAsia"/>
-        </w:rPr>
-        <w:t>方法中，调用前台给出的接口（或自行加载）图片、精灵帧（</w:t>
-      </w:r>
-      <w:proofErr w:type="spellStart"/>
-      <w:r>
-        <w:rPr>
-          <w:rFonts w:hint="eastAsia"/>
-        </w:rPr>
-        <w:t>plist</w:t>
-      </w:r>
-      <w:proofErr w:type="spellEnd"/>
-      <w:r>
-        <w:rPr>
-          <w:rFonts w:hint="eastAsia"/>
-        </w:rPr>
-        <w:t>和集合图等）</w:t>
-      </w:r>
-      <w:r>
-        <w:rPr>
-          <w:rFonts w:hint="eastAsia"/>
-        </w:rPr>
-        <w:t>，</w:t>
-      </w:r>
       <w:r>
         <w:rPr>
           <w:rFonts w:hint="eastAsia"/>
@@ -1699,21 +1304,7 @@
         <w:rPr>
           <w:rFonts w:hint="eastAsia"/>
         </w:rPr>
-        <w:t>irtual interface：</w:t>
-      </w:r>
-      <w:proofErr w:type="gramStart"/>
-      <w:r>
-        <w:rPr>
-          <w:rFonts w:hint="eastAsia"/>
-        </w:rPr>
-        <w:t>纯虚函数</w:t>
-      </w:r>
-      <w:proofErr w:type="gramEnd"/>
-      <w:r>
-        <w:rPr>
-          <w:rFonts w:hint="eastAsia"/>
-        </w:rPr>
-        <w:t>，</w:t>
+        <w:t>irtual interface：纯虚函数，</w:t>
       </w:r>
       <w:r>
         <w:rPr>
@@ -1754,41 +1345,13 @@
         <w:rPr>
           <w:rFonts w:hint="eastAsia"/>
         </w:rPr>
-        <w:t>prite*：</w:t>
-      </w:r>
-      <w:proofErr w:type="gramStart"/>
-      <w:r>
-        <w:rPr>
-          <w:rFonts w:hint="eastAsia"/>
-        </w:rPr>
-        <w:t>虚基类储存</w:t>
-      </w:r>
-      <w:proofErr w:type="gramEnd"/>
-      <w:r>
-        <w:rPr>
-          <w:rFonts w:hint="eastAsia"/>
-        </w:rPr>
-        <w:t>一个sprite指针</w:t>
-      </w:r>
-      <w:r>
-        <w:rPr>
-          <w:rFonts w:hint="eastAsia"/>
-        </w:rPr>
-        <w:t>，sprite指针在create方法中不复制，再</w:t>
-      </w:r>
-      <w:proofErr w:type="spellStart"/>
-      <w:r>
-        <w:rPr>
-          <w:rFonts w:hint="eastAsia"/>
-        </w:rPr>
-        <w:t>init</w:t>
-      </w:r>
-      <w:proofErr w:type="spellEnd"/>
-      <w:r>
-        <w:rPr>
-          <w:rFonts w:hint="eastAsia"/>
-        </w:rPr>
-        <w:t>方法中再使用</w:t>
+        <w:t>prite*：虚基类储存一个sprite指针</w:t>
+      </w:r>
+      <w:r>
+        <w:rPr>
+          <w:rFonts w:hint="eastAsia"/>
+        </w:rPr>
+        <w:t>，sprite指针在create方法中不复制，再init方法中再使用</w:t>
       </w:r>
       <w:r>
         <w:rPr>
@@ -1809,21 +1372,7 @@
         <w:rPr>
           <w:rFonts w:hint="eastAsia"/>
         </w:rPr>
-        <w:t>游戏逻辑确立与图片文件的加载</w:t>
-      </w:r>
-      <w:proofErr w:type="gramStart"/>
-      <w:r>
-        <w:rPr>
-          <w:rFonts w:hint="eastAsia"/>
-        </w:rPr>
-        <w:t>过程分里</w:t>
-      </w:r>
-      <w:proofErr w:type="gramEnd"/>
-      <w:r>
-        <w:rPr>
-          <w:rFonts w:hint="eastAsia"/>
-        </w:rPr>
-        <w:t>;</w:t>
+        <w:t>游戏逻辑确立与图片文件的加载过程分里;</w:t>
       </w:r>
     </w:p>
     <w:p>
@@ -1873,21 +1422,7 @@
         <w:rPr>
           <w:rFonts w:hint="eastAsia"/>
         </w:rPr>
-        <w:t>由</w:t>
-      </w:r>
-      <w:proofErr w:type="spellStart"/>
-      <w:r>
-        <w:rPr>
-          <w:rFonts w:hint="eastAsia"/>
-        </w:rPr>
-        <w:t>init</w:t>
-      </w:r>
-      <w:proofErr w:type="spellEnd"/>
-      <w:r>
-        <w:rPr>
-          <w:rFonts w:hint="eastAsia"/>
-        </w:rPr>
-        <w:t>方法负责画面资源图像加载</w:t>
+        <w:t>由init方法负责画面资源图像加载</w:t>
       </w:r>
     </w:p>
     <w:p>
@@ -1901,21 +1436,7 @@
         <w:rPr>
           <w:rFonts w:hint="eastAsia"/>
         </w:rPr>
-        <w:t>对应地图的</w:t>
-      </w:r>
-      <w:proofErr w:type="spellStart"/>
-      <w:r>
-        <w:rPr>
-          <w:rFonts w:hint="eastAsia"/>
-        </w:rPr>
-        <w:t>init</w:t>
-      </w:r>
-      <w:proofErr w:type="spellEnd"/>
-      <w:r>
-        <w:rPr>
-          <w:rFonts w:hint="eastAsia"/>
-        </w:rPr>
-        <w:t>方法，这样实现了游戏后台逻辑的</w:t>
+        <w:t>对应地图的init方法，这样实现了游戏后台逻辑的</w:t>
       </w:r>
       <w:r>
         <w:rPr>
@@ -1954,7 +1475,6 @@
       </w:r>
     </w:p>
     <w:p>
-      <w:proofErr w:type="spellStart"/>
       <w:r>
         <w:t>C</w:t>
       </w:r>
@@ -1970,7 +1490,6 @@
         </w:rPr>
         <w:t>ap</w:t>
       </w:r>
-      <w:proofErr w:type="spellEnd"/>
       <w:r>
         <w:rPr>
           <w:rFonts w:hint="eastAsia"/>
@@ -1995,23 +1514,14 @@
         </w:rPr>
         <w:t>所有</w:t>
       </w:r>
-      <w:proofErr w:type="gramStart"/>
-      <w:r>
-        <w:rPr>
-          <w:rFonts w:hint="eastAsia"/>
-        </w:rPr>
-        <w:t>有</w:t>
-      </w:r>
-      <w:proofErr w:type="gramEnd"/>
-      <w:r>
-        <w:rPr>
-          <w:rFonts w:hint="eastAsia"/>
-        </w:rPr>
-        <w:t>碰撞体积的网格</w:t>
-      </w:r>
-    </w:p>
-    <w:p>
-      <w:proofErr w:type="spellStart"/>
+      <w:r>
+        <w:rPr>
+          <w:rFonts w:hint="eastAsia"/>
+        </w:rPr>
+        <w:t>有碰撞体积的网格</w:t>
+      </w:r>
+    </w:p>
+    <w:p>
       <w:r>
         <w:t>I</w:t>
       </w:r>
@@ -2019,14 +1529,7 @@
         <w:rPr>
           <w:rFonts w:hint="eastAsia"/>
         </w:rPr>
-        <w:t>nterfacemap</w:t>
-      </w:r>
-      <w:proofErr w:type="spellEnd"/>
-      <w:r>
-        <w:rPr>
-          <w:rFonts w:hint="eastAsia"/>
-        </w:rPr>
-        <w:t>：交互地图，储存一个地图上物品的抽象类的指针，用户与地图交互时，自动调用相应对象的interface函数，做出图像以及后台数据的改变</w:t>
+        <w:t>nterfacemap：交互地图，储存一个地图上物品的抽象类的指针，用户与地图交互时，自动调用相应对象的interface函数，做出图像以及后台数据的改变</w:t>
       </w:r>
       <w:r>
         <w:rPr>
@@ -2058,6 +1561,7 @@
         <w:rPr>
           <w:noProof/>
         </w:rPr>
+        <w:lastRenderedPageBreak/>
         <w:drawing>
           <wp:inline distT="0" distB="0" distL="0" distR="0" wp14:anchorId="6EE69B56" wp14:editId="0DA63806">
             <wp:extent cx="5274310" cy="1247140"/>

</xml_diff>

<commit_message>
fix bug of loading tiled map
修改加载瓦片地图时的bug
</commit_message>
<xml_diff>
--- a/类设计.docx
+++ b/类设计.docx
@@ -832,11 +832,6 @@
     </w:p>
     <w:p/>
     <w:p>
-      <w:pPr>
-        <w:rPr>
-          <w:rFonts w:hint="eastAsia"/>
-        </w:rPr>
-      </w:pPr>
       <w:r>
         <w:rPr>
           <w:rFonts w:hint="eastAsia"/>
@@ -1604,6 +1599,64 @@
                     <a:ln>
                       <a:noFill/>
                     </a:ln>
+                  </pic:spPr>
+                </pic:pic>
+              </a:graphicData>
+            </a:graphic>
+          </wp:inline>
+        </w:drawing>
+      </w:r>
+    </w:p>
+    <w:p/>
+    <w:p/>
+    <w:p>
+      <w:pPr>
+        <w:rPr>
+          <w:rFonts w:hint="eastAsia"/>
+        </w:rPr>
+      </w:pPr>
+      <w:r>
+        <w:t>T</w:t>
+      </w:r>
+      <w:r>
+        <w:rPr>
+          <w:rFonts w:hint="eastAsia"/>
+        </w:rPr>
+        <w:t>iledMap格式：</w:t>
+      </w:r>
+      <w:r>
+        <w:rPr>
+          <w:noProof/>
+        </w:rPr>
+        <w:drawing>
+          <wp:inline distT="0" distB="0" distL="0" distR="0" wp14:anchorId="159CBDEA" wp14:editId="392E8370">
+            <wp:extent cx="2524125" cy="2266950"/>
+            <wp:effectExtent l="0" t="0" r="9525" b="0"/>
+            <wp:docPr id="1652395822" name="图片 1"/>
+            <wp:cNvGraphicFramePr>
+              <a:graphicFrameLocks xmlns:a="http://schemas.openxmlformats.org/drawingml/2006/main" noChangeAspect="1"/>
+            </wp:cNvGraphicFramePr>
+            <a:graphic xmlns:a="http://schemas.openxmlformats.org/drawingml/2006/main">
+              <a:graphicData uri="http://schemas.openxmlformats.org/drawingml/2006/picture">
+                <pic:pic xmlns:pic="http://schemas.openxmlformats.org/drawingml/2006/picture">
+                  <pic:nvPicPr>
+                    <pic:cNvPr id="1652395822" name=""/>
+                    <pic:cNvPicPr/>
+                  </pic:nvPicPr>
+                  <pic:blipFill>
+                    <a:blip r:embed="rId8"/>
+                    <a:stretch>
+                      <a:fillRect/>
+                    </a:stretch>
+                  </pic:blipFill>
+                  <pic:spPr>
+                    <a:xfrm>
+                      <a:off x="0" y="0"/>
+                      <a:ext cx="2524125" cy="2266950"/>
+                    </a:xfrm>
+                    <a:prstGeom prst="rect">
+                      <a:avLst/>
+                    </a:prstGeom>
                   </pic:spPr>
                 </pic:pic>
               </a:graphicData>

</xml_diff>